<commit_message>
Finalizado documentação do projeto, o projeto pode ser entregue como está atualmente
</commit_message>
<xml_diff>
--- a/TCC.docx
+++ b/TCC.docx
@@ -412,16 +412,14 @@
         <w:tab/>
         <w:t xml:space="preserve">Por conta </w:t>
       </w:r>
-      <w:proofErr w:type="gramStart"/>
-      <w:r>
-        <w:rPr>
-          <w:rFonts w:ascii="Times New Roman" w:eastAsia="Times New Roman" w:hAnsi="Times New Roman" w:cs="Times New Roman"/>
-          <w:sz w:val="24"/>
-          <w:szCs w:val="24"/>
-        </w:rPr>
-        <w:t>dos</w:t>
-      </w:r>
-      <w:proofErr w:type="gramEnd"/>
+      <w:r>
+        <w:rPr>
+          <w:rFonts w:ascii="Times New Roman" w:eastAsia="Times New Roman" w:hAnsi="Times New Roman" w:cs="Times New Roman"/>
+          <w:sz w:val="24"/>
+          <w:szCs w:val="24"/>
+        </w:rPr>
+        <w:t>de os</w:t>
+      </w:r>
       <w:r>
         <w:rPr>
           <w:rFonts w:ascii="Times New Roman" w:eastAsia="Times New Roman" w:hAnsi="Times New Roman" w:cs="Times New Roman"/>
@@ -488,7 +486,25 @@
           <w:sz w:val="24"/>
           <w:szCs w:val="24"/>
         </w:rPr>
-        <w:t>A solução proposta é um site que terá todos os dados do Serpentário, servindo como um backup e solucionando o problema de deslocamento e possível perca. Além disso, com os dados publicados no site, qualquer um com acesso poderá visualizar as informações sobre as serpentes.</w:t>
+        <w:t xml:space="preserve">A solução proposta é um site que terá todos os dados do Serpentário, servindo como um </w:t>
+      </w:r>
+      <w:r>
+        <w:rPr>
+          <w:rFonts w:ascii="Times New Roman" w:eastAsia="Times New Roman" w:hAnsi="Times New Roman" w:cs="Times New Roman"/>
+          <w:i/>
+          <w:iCs/>
+          <w:sz w:val="24"/>
+          <w:szCs w:val="24"/>
+        </w:rPr>
+        <w:t>backup</w:t>
+      </w:r>
+      <w:r>
+        <w:rPr>
+          <w:rFonts w:ascii="Times New Roman" w:eastAsia="Times New Roman" w:hAnsi="Times New Roman" w:cs="Times New Roman"/>
+          <w:sz w:val="24"/>
+          <w:szCs w:val="24"/>
+        </w:rPr>
+        <w:t xml:space="preserve"> e solucionando o problema de deslocamento e possível perca. Além disso, com os dados publicados no site, qualquer um com acesso poderá visualizar as informações sobre as serpentes.</w:t>
       </w:r>
     </w:p>
     <w:p>
@@ -602,7 +618,39 @@
           <w:sz w:val="24"/>
           <w:szCs w:val="24"/>
         </w:rPr>
-        <w:t>O cadastro de serpentes conterá vários campos, que ainda serão verificados com a responsável pelo serpentário. Todos esses campos serão salvos no banco de dados, podendo ser utilizados em outras partes do sistema.</w:t>
+        <w:t>O cadastro de serpentes conterá vários campos</w:t>
+      </w:r>
+      <w:r>
+        <w:rPr>
+          <w:rFonts w:ascii="Times New Roman" w:eastAsia="Times New Roman" w:hAnsi="Times New Roman" w:cs="Times New Roman"/>
+          <w:sz w:val="24"/>
+          <w:szCs w:val="24"/>
+        </w:rPr>
+        <w:t>, todos de relevância para a identificação da serpente.</w:t>
+      </w:r>
+      <w:r>
+        <w:rPr>
+          <w:rFonts w:ascii="Times New Roman" w:eastAsia="Times New Roman" w:hAnsi="Times New Roman" w:cs="Times New Roman"/>
+          <w:sz w:val="24"/>
+          <w:szCs w:val="24"/>
+        </w:rPr>
+        <w:t xml:space="preserve"> </w:t>
+      </w:r>
+      <w:r>
+        <w:rPr>
+          <w:rFonts w:ascii="Times New Roman" w:eastAsia="Times New Roman" w:hAnsi="Times New Roman" w:cs="Times New Roman"/>
+          <w:sz w:val="24"/>
+          <w:szCs w:val="24"/>
+        </w:rPr>
+        <w:t>E</w:t>
+      </w:r>
+      <w:r>
+        <w:rPr>
+          <w:rFonts w:ascii="Times New Roman" w:eastAsia="Times New Roman" w:hAnsi="Times New Roman" w:cs="Times New Roman"/>
+          <w:sz w:val="24"/>
+          <w:szCs w:val="24"/>
+        </w:rPr>
+        <w:t>sses campos serão salvos no banco de dados, podendo ser utilizados em outras partes do sistema.</w:t>
       </w:r>
     </w:p>
     <w:p>
@@ -630,7 +678,25 @@
           <w:szCs w:val="24"/>
         </w:rPr>
         <w:tab/>
-        <w:t>O cadastro de usuários é importante para manter um registro dos funcionários, sendo que o cadastro de funcionários salvará informações básicas destes, como nome, telefone, e-mail, usuário e senha. Logo, quando o usuário acessar o sistema, fará login com as informações de usuário e senha, e em seguida, poderá navegar livremente pelo sistema. Caso o funcionário faça a inserção de novos dados, seu nome aparecerá automaticamente junto com a informação adicionada.</w:t>
+        <w:t xml:space="preserve">O cadastro de usuários é importante para manter um registro dos funcionários, sendo que o cadastro de funcionários salvará informações básicas destes, como nome, telefone, e-mail, usuário e senha. Logo, quando o usuário acessar o sistema, fará </w:t>
+      </w:r>
+      <w:r>
+        <w:rPr>
+          <w:rFonts w:ascii="Times New Roman" w:eastAsia="Times New Roman" w:hAnsi="Times New Roman" w:cs="Times New Roman"/>
+          <w:i/>
+          <w:iCs/>
+          <w:sz w:val="24"/>
+          <w:szCs w:val="24"/>
+        </w:rPr>
+        <w:t>login</w:t>
+      </w:r>
+      <w:r>
+        <w:rPr>
+          <w:rFonts w:ascii="Times New Roman" w:eastAsia="Times New Roman" w:hAnsi="Times New Roman" w:cs="Times New Roman"/>
+          <w:sz w:val="24"/>
+          <w:szCs w:val="24"/>
+        </w:rPr>
+        <w:t xml:space="preserve"> com as informações de usuário e senha, e em seguida, poderá navegar livremente pelo sistema. Caso o funcionário faça a inserção de novos dados, seu nome aparecerá automaticamente junto com a informação adicionada.</w:t>
       </w:r>
     </w:p>
     <w:p>
@@ -741,6 +807,8 @@
       <w:r>
         <w:rPr>
           <w:rFonts w:ascii="Times New Roman" w:eastAsia="Times New Roman" w:hAnsi="Times New Roman" w:cs="Times New Roman"/>
+          <w:i/>
+          <w:iCs/>
           <w:sz w:val="24"/>
           <w:szCs w:val="24"/>
         </w:rPr>
@@ -753,12 +821,42 @@
           <w:sz w:val="24"/>
           <w:szCs w:val="24"/>
         </w:rPr>
-        <w:t xml:space="preserve"> e o front-end. Para o desenvolvimento front-</w:t>
+        <w:t xml:space="preserve"> e o </w:t>
+      </w:r>
+      <w:r>
+        <w:rPr>
+          <w:rFonts w:ascii="Times New Roman" w:eastAsia="Times New Roman" w:hAnsi="Times New Roman" w:cs="Times New Roman"/>
+          <w:i/>
+          <w:iCs/>
+          <w:sz w:val="24"/>
+          <w:szCs w:val="24"/>
+        </w:rPr>
+        <w:t>front-end</w:t>
+      </w:r>
+      <w:r>
+        <w:rPr>
+          <w:rFonts w:ascii="Times New Roman" w:eastAsia="Times New Roman" w:hAnsi="Times New Roman" w:cs="Times New Roman"/>
+          <w:sz w:val="24"/>
+          <w:szCs w:val="24"/>
+        </w:rPr>
+        <w:t xml:space="preserve">. Para o desenvolvimento </w:t>
+      </w:r>
+      <w:r>
+        <w:rPr>
+          <w:rFonts w:ascii="Times New Roman" w:eastAsia="Times New Roman" w:hAnsi="Times New Roman" w:cs="Times New Roman"/>
+          <w:i/>
+          <w:iCs/>
+          <w:sz w:val="24"/>
+          <w:szCs w:val="24"/>
+        </w:rPr>
+        <w:t>front-</w:t>
       </w:r>
       <w:proofErr w:type="spellStart"/>
       <w:r>
         <w:rPr>
           <w:rFonts w:ascii="Times New Roman" w:eastAsia="Times New Roman" w:hAnsi="Times New Roman" w:cs="Times New Roman"/>
+          <w:i/>
+          <w:iCs/>
           <w:sz w:val="24"/>
           <w:szCs w:val="24"/>
         </w:rPr>
@@ -777,6 +875,8 @@
       <w:r>
         <w:rPr>
           <w:rFonts w:ascii="Times New Roman" w:eastAsia="Times New Roman" w:hAnsi="Times New Roman" w:cs="Times New Roman"/>
+          <w:i/>
+          <w:iCs/>
           <w:sz w:val="24"/>
           <w:szCs w:val="24"/>
         </w:rPr>
@@ -795,6 +895,8 @@
       <w:r>
         <w:rPr>
           <w:rFonts w:ascii="Times New Roman" w:eastAsia="Times New Roman" w:hAnsi="Times New Roman" w:cs="Times New Roman"/>
+          <w:i/>
+          <w:iCs/>
           <w:sz w:val="24"/>
           <w:szCs w:val="24"/>
         </w:rPr>
@@ -835,7 +937,43 @@
           <w:sz w:val="24"/>
           <w:szCs w:val="24"/>
         </w:rPr>
-        <w:t>Sobre a viabilidade operacional, o sistema apresenta vantagens por ser acessado por qualquer sistema operacional ou dispositivo, graças ao seu formato de web, eliminando a necessidade de instalações e evitando qualquer alteração na infraestrutura tecnológica da organização. Entretanto, o sistema apresenta a necessidade de conexão com a internet, o que resulta na indisponibilidade do sistema quando houver queda ou falta de conexão.</w:t>
+        <w:t xml:space="preserve">Sobre a viabilidade operacional, o sistema apresenta vantagens por ser acessado por qualquer sistema operacional ou dispositivo, graças ao seu formato de </w:t>
+      </w:r>
+      <w:r>
+        <w:rPr>
+          <w:rFonts w:ascii="Times New Roman" w:eastAsia="Times New Roman" w:hAnsi="Times New Roman" w:cs="Times New Roman"/>
+          <w:i/>
+          <w:iCs/>
+          <w:sz w:val="24"/>
+          <w:szCs w:val="24"/>
+        </w:rPr>
+        <w:t>web</w:t>
+      </w:r>
+      <w:r>
+        <w:rPr>
+          <w:rFonts w:ascii="Times New Roman" w:eastAsia="Times New Roman" w:hAnsi="Times New Roman" w:cs="Times New Roman"/>
+          <w:sz w:val="24"/>
+          <w:szCs w:val="24"/>
+        </w:rPr>
+        <w:t xml:space="preserve">, eliminando a necessidade de instalações e evitando qualquer alteração na infraestrutura tecnológica da organização. Entretanto, o sistema apresenta a necessidade de conexão com a </w:t>
+      </w:r>
+      <w:r>
+        <w:rPr>
+          <w:rFonts w:ascii="Times New Roman" w:eastAsia="Times New Roman" w:hAnsi="Times New Roman" w:cs="Times New Roman"/>
+          <w:i/>
+          <w:iCs/>
+          <w:sz w:val="24"/>
+          <w:szCs w:val="24"/>
+        </w:rPr>
+        <w:t>internet</w:t>
+      </w:r>
+      <w:r>
+        <w:rPr>
+          <w:rFonts w:ascii="Times New Roman" w:eastAsia="Times New Roman" w:hAnsi="Times New Roman" w:cs="Times New Roman"/>
+          <w:sz w:val="24"/>
+          <w:szCs w:val="24"/>
+        </w:rPr>
+        <w:t>, o que resulta na indisponibilidade do sistema quando houver queda ou falta de conexão.</w:t>
       </w:r>
     </w:p>
     <w:p>
@@ -903,12 +1041,323 @@
           <w:sz w:val="24"/>
           <w:szCs w:val="24"/>
         </w:rPr>
-        <w:t xml:space="preserve">O projeto foi desenvolvido com a linguagem Java, em conjunto com o banco de dados PostgreSQL. Para o desenvolvimento dos casos de uso, foi utilizado o software </w:t>
+        <w:t xml:space="preserve">O </w:t>
+      </w:r>
+      <w:r>
+        <w:rPr>
+          <w:rFonts w:ascii="Times New Roman" w:hAnsi="Times New Roman" w:cs="Times New Roman"/>
+          <w:i/>
+          <w:iCs/>
+          <w:sz w:val="24"/>
+          <w:szCs w:val="24"/>
+        </w:rPr>
+        <w:t>front-</w:t>
       </w:r>
       <w:proofErr w:type="spellStart"/>
       <w:r>
         <w:rPr>
           <w:rFonts w:ascii="Times New Roman" w:hAnsi="Times New Roman" w:cs="Times New Roman"/>
+          <w:i/>
+          <w:iCs/>
+          <w:sz w:val="24"/>
+          <w:szCs w:val="24"/>
+        </w:rPr>
+        <w:t>end</w:t>
+      </w:r>
+      <w:proofErr w:type="spellEnd"/>
+      <w:r>
+        <w:rPr>
+          <w:rFonts w:ascii="Times New Roman" w:hAnsi="Times New Roman" w:cs="Times New Roman"/>
+          <w:sz w:val="24"/>
+          <w:szCs w:val="24"/>
+        </w:rPr>
+        <w:t xml:space="preserve"> foi </w:t>
+      </w:r>
+      <w:r>
+        <w:rPr>
+          <w:rFonts w:ascii="Times New Roman" w:hAnsi="Times New Roman" w:cs="Times New Roman"/>
+          <w:sz w:val="24"/>
+          <w:szCs w:val="24"/>
+        </w:rPr>
+        <w:t>desenvolvido em HTML e CSS</w:t>
+      </w:r>
+      <w:r>
+        <w:rPr>
+          <w:rFonts w:ascii="Times New Roman" w:hAnsi="Times New Roman" w:cs="Times New Roman"/>
+          <w:sz w:val="24"/>
+          <w:szCs w:val="24"/>
+        </w:rPr>
+        <w:t xml:space="preserve">, utilizando </w:t>
+      </w:r>
+      <w:proofErr w:type="spellStart"/>
+      <w:r>
+        <w:rPr>
+          <w:rFonts w:ascii="Times New Roman" w:eastAsia="Times New Roman" w:hAnsi="Times New Roman" w:cs="Times New Roman"/>
+          <w:sz w:val="24"/>
+          <w:szCs w:val="24"/>
+        </w:rPr>
+        <w:t>Bootstrap</w:t>
+      </w:r>
+      <w:proofErr w:type="spellEnd"/>
+      <w:r>
+        <w:rPr>
+          <w:rFonts w:ascii="Times New Roman" w:eastAsia="Times New Roman" w:hAnsi="Times New Roman" w:cs="Times New Roman"/>
+          <w:sz w:val="24"/>
+          <w:szCs w:val="24"/>
+        </w:rPr>
+        <w:t xml:space="preserve"> </w:t>
+      </w:r>
+      <w:r>
+        <w:rPr>
+          <w:rFonts w:ascii="Times New Roman" w:hAnsi="Times New Roman" w:cs="Times New Roman"/>
+          <w:sz w:val="24"/>
+          <w:szCs w:val="24"/>
+        </w:rPr>
+        <w:t xml:space="preserve">para criar as tabelas de consulta das páginas. </w:t>
+      </w:r>
+      <w:r>
+        <w:rPr>
+          <w:rFonts w:ascii="Times New Roman" w:eastAsia="Times New Roman" w:hAnsi="Times New Roman" w:cs="Times New Roman"/>
+          <w:sz w:val="24"/>
+          <w:szCs w:val="24"/>
+        </w:rPr>
+        <w:t xml:space="preserve">O </w:t>
+      </w:r>
+      <w:proofErr w:type="spellStart"/>
+      <w:r>
+        <w:rPr>
+          <w:rFonts w:ascii="Times New Roman" w:eastAsia="Times New Roman" w:hAnsi="Times New Roman" w:cs="Times New Roman"/>
+          <w:sz w:val="24"/>
+          <w:szCs w:val="24"/>
+        </w:rPr>
+        <w:t>Bootstrap</w:t>
+      </w:r>
+      <w:proofErr w:type="spellEnd"/>
+      <w:r>
+        <w:rPr>
+          <w:rFonts w:ascii="Times New Roman" w:eastAsia="Times New Roman" w:hAnsi="Times New Roman" w:cs="Times New Roman"/>
+          <w:sz w:val="24"/>
+          <w:szCs w:val="24"/>
+        </w:rPr>
+        <w:t xml:space="preserve"> é uma ferramenta gratuita para desenvolvimento HTML, CSS e JS. </w:t>
+      </w:r>
+      <w:r>
+        <w:rPr>
+          <w:rFonts w:ascii="Times New Roman" w:eastAsia="Times New Roman" w:hAnsi="Times New Roman" w:cs="Times New Roman"/>
+          <w:sz w:val="24"/>
+          <w:szCs w:val="24"/>
+        </w:rPr>
+        <w:t>Podendo criar</w:t>
+      </w:r>
+      <w:r>
+        <w:rPr>
+          <w:rFonts w:ascii="Times New Roman" w:eastAsia="Times New Roman" w:hAnsi="Times New Roman" w:cs="Times New Roman"/>
+          <w:sz w:val="24"/>
+          <w:szCs w:val="24"/>
+        </w:rPr>
+        <w:t xml:space="preserve"> protótipos </w:t>
+      </w:r>
+      <w:proofErr w:type="spellStart"/>
+      <w:r>
+        <w:rPr>
+          <w:rFonts w:ascii="Times New Roman" w:eastAsia="Times New Roman" w:hAnsi="Times New Roman" w:cs="Times New Roman"/>
+          <w:sz w:val="24"/>
+          <w:szCs w:val="24"/>
+        </w:rPr>
+        <w:t>rápidamente</w:t>
+      </w:r>
+      <w:proofErr w:type="spellEnd"/>
+      <w:r>
+        <w:rPr>
+          <w:rFonts w:ascii="Times New Roman" w:eastAsia="Times New Roman" w:hAnsi="Times New Roman" w:cs="Times New Roman"/>
+          <w:sz w:val="24"/>
+          <w:szCs w:val="24"/>
+        </w:rPr>
+        <w:t xml:space="preserve"> ou aplicações completas com variáveis e </w:t>
+      </w:r>
+      <w:proofErr w:type="spellStart"/>
+      <w:r>
+        <w:rPr>
+          <w:rFonts w:ascii="Times New Roman" w:eastAsia="Times New Roman" w:hAnsi="Times New Roman" w:cs="Times New Roman"/>
+          <w:sz w:val="24"/>
+          <w:szCs w:val="24"/>
+        </w:rPr>
+        <w:t>mixins</w:t>
+      </w:r>
+      <w:proofErr w:type="spellEnd"/>
+      <w:r>
+        <w:rPr>
+          <w:rFonts w:ascii="Times New Roman" w:eastAsia="Times New Roman" w:hAnsi="Times New Roman" w:cs="Times New Roman"/>
+          <w:sz w:val="24"/>
+          <w:szCs w:val="24"/>
+        </w:rPr>
+        <w:t xml:space="preserve"> </w:t>
+      </w:r>
+      <w:proofErr w:type="spellStart"/>
+      <w:r>
+        <w:rPr>
+          <w:rFonts w:ascii="Times New Roman" w:eastAsia="Times New Roman" w:hAnsi="Times New Roman" w:cs="Times New Roman"/>
+          <w:sz w:val="24"/>
+          <w:szCs w:val="24"/>
+        </w:rPr>
+        <w:t>Sass</w:t>
+      </w:r>
+      <w:proofErr w:type="spellEnd"/>
+      <w:r>
+        <w:rPr>
+          <w:rFonts w:ascii="Times New Roman" w:eastAsia="Times New Roman" w:hAnsi="Times New Roman" w:cs="Times New Roman"/>
+          <w:sz w:val="24"/>
+          <w:szCs w:val="24"/>
+        </w:rPr>
+        <w:t xml:space="preserve">, sistemas de grid responsivo, componentes </w:t>
+      </w:r>
+      <w:proofErr w:type="spellStart"/>
+      <w:r>
+        <w:rPr>
+          <w:rFonts w:ascii="Times New Roman" w:eastAsia="Times New Roman" w:hAnsi="Times New Roman" w:cs="Times New Roman"/>
+          <w:sz w:val="24"/>
+          <w:szCs w:val="24"/>
+        </w:rPr>
+        <w:t>pré</w:t>
+      </w:r>
+      <w:proofErr w:type="spellEnd"/>
+      <w:r>
+        <w:rPr>
+          <w:rFonts w:ascii="Times New Roman" w:eastAsia="Times New Roman" w:hAnsi="Times New Roman" w:cs="Times New Roman"/>
+          <w:sz w:val="24"/>
+          <w:szCs w:val="24"/>
+        </w:rPr>
+        <w:t xml:space="preserve">-construídos e </w:t>
+      </w:r>
+      <w:r>
+        <w:rPr>
+          <w:rFonts w:ascii="Times New Roman" w:eastAsia="Times New Roman" w:hAnsi="Times New Roman" w:cs="Times New Roman"/>
+          <w:i/>
+          <w:iCs/>
+          <w:sz w:val="24"/>
+          <w:szCs w:val="24"/>
+        </w:rPr>
+        <w:t>plugins</w:t>
+      </w:r>
+      <w:r>
+        <w:rPr>
+          <w:rFonts w:ascii="Times New Roman" w:eastAsia="Times New Roman" w:hAnsi="Times New Roman" w:cs="Times New Roman"/>
+          <w:sz w:val="24"/>
+          <w:szCs w:val="24"/>
+        </w:rPr>
+        <w:t xml:space="preserve"> com </w:t>
+      </w:r>
+      <w:proofErr w:type="spellStart"/>
+      <w:r>
+        <w:rPr>
+          <w:rFonts w:ascii="Times New Roman" w:eastAsia="Times New Roman" w:hAnsi="Times New Roman" w:cs="Times New Roman"/>
+          <w:sz w:val="24"/>
+          <w:szCs w:val="24"/>
+        </w:rPr>
+        <w:t>jQuery</w:t>
+      </w:r>
+      <w:proofErr w:type="spellEnd"/>
+      <w:r>
+        <w:rPr>
+          <w:rFonts w:ascii="Times New Roman" w:eastAsia="Times New Roman" w:hAnsi="Times New Roman" w:cs="Times New Roman"/>
+          <w:sz w:val="24"/>
+          <w:szCs w:val="24"/>
+        </w:rPr>
+        <w:t>.</w:t>
+      </w:r>
+      <w:r>
+        <w:rPr>
+          <w:rFonts w:ascii="Times New Roman" w:eastAsia="Times New Roman" w:hAnsi="Times New Roman" w:cs="Times New Roman"/>
+          <w:sz w:val="24"/>
+          <w:szCs w:val="24"/>
+        </w:rPr>
+        <w:t xml:space="preserve"> (</w:t>
+      </w:r>
+      <w:r>
+        <w:rPr>
+          <w:rFonts w:ascii="Times New Roman" w:eastAsia="Times New Roman" w:hAnsi="Times New Roman" w:cs="Times New Roman"/>
+          <w:sz w:val="24"/>
+          <w:szCs w:val="24"/>
+        </w:rPr>
+        <w:t>BOOTSTRAP</w:t>
+      </w:r>
+      <w:r>
+        <w:rPr>
+          <w:rFonts w:ascii="Times New Roman" w:eastAsia="Times New Roman" w:hAnsi="Times New Roman" w:cs="Times New Roman"/>
+          <w:sz w:val="24"/>
+          <w:szCs w:val="24"/>
+        </w:rPr>
+        <w:t>, 2022).</w:t>
+      </w:r>
+    </w:p>
+    <w:p>
+      <w:pPr>
+        <w:jc w:val="both"/>
+        <w:rPr>
+          <w:rFonts w:ascii="Times New Roman" w:hAnsi="Times New Roman" w:cs="Times New Roman"/>
+          <w:sz w:val="24"/>
+          <w:szCs w:val="24"/>
+        </w:rPr>
+      </w:pPr>
+    </w:p>
+    <w:p>
+      <w:pPr>
+        <w:ind w:firstLine="720"/>
+        <w:jc w:val="both"/>
+        <w:rPr>
+          <w:rFonts w:ascii="Times New Roman" w:hAnsi="Times New Roman" w:cs="Times New Roman"/>
+          <w:sz w:val="24"/>
+          <w:szCs w:val="24"/>
+        </w:rPr>
+      </w:pPr>
+      <w:r>
+        <w:rPr>
+          <w:rFonts w:ascii="Times New Roman" w:hAnsi="Times New Roman" w:cs="Times New Roman"/>
+          <w:sz w:val="24"/>
+          <w:szCs w:val="24"/>
+        </w:rPr>
+        <w:t xml:space="preserve">O </w:t>
+      </w:r>
+      <w:proofErr w:type="spellStart"/>
+      <w:r>
+        <w:rPr>
+          <w:rFonts w:ascii="Times New Roman" w:hAnsi="Times New Roman" w:cs="Times New Roman"/>
+          <w:sz w:val="24"/>
+          <w:szCs w:val="24"/>
+        </w:rPr>
+        <w:t>back-end</w:t>
+      </w:r>
+      <w:proofErr w:type="spellEnd"/>
+      <w:r>
+        <w:rPr>
+          <w:rFonts w:ascii="Times New Roman" w:hAnsi="Times New Roman" w:cs="Times New Roman"/>
+          <w:sz w:val="24"/>
+          <w:szCs w:val="24"/>
+        </w:rPr>
+        <w:t xml:space="preserve"> desenvolvido com a linguagem Java, em conjunto com o banco de dados PostgreSQL. Para o desenvolvimento dos casos de uso, foi utilizado o </w:t>
+      </w:r>
+      <w:r>
+        <w:rPr>
+          <w:rFonts w:ascii="Times New Roman" w:hAnsi="Times New Roman" w:cs="Times New Roman"/>
+          <w:i/>
+          <w:iCs/>
+          <w:sz w:val="24"/>
+          <w:szCs w:val="24"/>
+        </w:rPr>
+        <w:t>software</w:t>
+      </w:r>
+      <w:r>
+        <w:rPr>
+          <w:rFonts w:ascii="Times New Roman" w:hAnsi="Times New Roman" w:cs="Times New Roman"/>
+          <w:sz w:val="24"/>
+          <w:szCs w:val="24"/>
+        </w:rPr>
+        <w:t xml:space="preserve"> </w:t>
+      </w:r>
+      <w:proofErr w:type="spellStart"/>
+      <w:r>
+        <w:rPr>
+          <w:rFonts w:ascii="Times New Roman" w:hAnsi="Times New Roman" w:cs="Times New Roman"/>
           <w:sz w:val="24"/>
           <w:szCs w:val="24"/>
         </w:rPr>
@@ -939,6 +1388,7 @@
           <w:sz w:val="24"/>
           <w:szCs w:val="24"/>
         </w:rPr>
+        <w:lastRenderedPageBreak/>
         <w:tab/>
         <w:t xml:space="preserve">A IDE utilizada no desenvolvimento foi o NetBeans </w:t>
       </w:r>
@@ -972,7 +1422,23 @@
           <w:sz w:val="24"/>
           <w:szCs w:val="24"/>
         </w:rPr>
-        <w:t xml:space="preserve"> (Wikipedia, 2021).</w:t>
+        <w:t xml:space="preserve"> (</w:t>
+      </w:r>
+      <w:r>
+        <w:rPr>
+          <w:rFonts w:ascii="Times New Roman" w:hAnsi="Times New Roman" w:cs="Times New Roman"/>
+          <w:sz w:val="24"/>
+          <w:szCs w:val="24"/>
+        </w:rPr>
+        <w:t>WIKIPEDIA</w:t>
+      </w:r>
+      <w:r>
+        <w:rPr>
+          <w:rFonts w:ascii="Times New Roman" w:hAnsi="Times New Roman" w:cs="Times New Roman"/>
+          <w:sz w:val="24"/>
+          <w:szCs w:val="24"/>
+        </w:rPr>
+        <w:t>, 2021).</w:t>
       </w:r>
     </w:p>
     <w:p>
@@ -1001,6 +1467,41 @@
         </w:rPr>
         <w:t xml:space="preserve"> (</w:t>
       </w:r>
+      <w:r>
+        <w:rPr>
+          <w:rFonts w:ascii="Times New Roman" w:hAnsi="Times New Roman" w:cs="Times New Roman"/>
+          <w:sz w:val="24"/>
+          <w:szCs w:val="24"/>
+        </w:rPr>
+        <w:t>DEVMEDIA</w:t>
+      </w:r>
+      <w:r>
+        <w:rPr>
+          <w:rFonts w:ascii="Times New Roman" w:hAnsi="Times New Roman" w:cs="Times New Roman"/>
+          <w:sz w:val="24"/>
+          <w:szCs w:val="24"/>
+        </w:rPr>
+        <w:t>, 2021).</w:t>
+      </w:r>
+    </w:p>
+    <w:p>
+      <w:pPr>
+        <w:jc w:val="both"/>
+        <w:rPr>
+          <w:rFonts w:ascii="Times New Roman" w:hAnsi="Times New Roman" w:cs="Times New Roman"/>
+          <w:sz w:val="24"/>
+          <w:szCs w:val="24"/>
+        </w:rPr>
+      </w:pPr>
+      <w:r>
+        <w:rPr>
+          <w:rFonts w:ascii="Times New Roman" w:hAnsi="Times New Roman" w:cs="Times New Roman"/>
+          <w:sz w:val="24"/>
+          <w:szCs w:val="24"/>
+        </w:rPr>
+        <w:tab/>
+        <w:t xml:space="preserve">Para o </w:t>
+      </w:r>
       <w:proofErr w:type="spellStart"/>
       <w:r>
         <w:rPr>
@@ -1008,7 +1509,7 @@
           <w:sz w:val="24"/>
           <w:szCs w:val="24"/>
         </w:rPr>
-        <w:t>DevMedia</w:t>
+        <w:t>deploy</w:t>
       </w:r>
       <w:proofErr w:type="spellEnd"/>
       <w:r>
@@ -1017,7 +1518,59 @@
           <w:sz w:val="24"/>
           <w:szCs w:val="24"/>
         </w:rPr>
-        <w:t>, 2021).</w:t>
+        <w:t xml:space="preserve"> do sistema foi utilizado o </w:t>
+      </w:r>
+      <w:proofErr w:type="spellStart"/>
+      <w:r>
+        <w:rPr>
+          <w:rFonts w:ascii="Times New Roman" w:hAnsi="Times New Roman" w:cs="Times New Roman"/>
+          <w:sz w:val="24"/>
+          <w:szCs w:val="24"/>
+        </w:rPr>
+        <w:t>Heroku</w:t>
+      </w:r>
+      <w:proofErr w:type="spellEnd"/>
+      <w:r>
+        <w:rPr>
+          <w:rFonts w:ascii="Times New Roman" w:hAnsi="Times New Roman" w:cs="Times New Roman"/>
+          <w:sz w:val="24"/>
+          <w:szCs w:val="24"/>
+        </w:rPr>
+        <w:t xml:space="preserve">. </w:t>
+      </w:r>
+      <w:r>
+        <w:rPr>
+          <w:rFonts w:ascii="Times New Roman" w:hAnsi="Times New Roman" w:cs="Times New Roman"/>
+          <w:sz w:val="24"/>
+          <w:szCs w:val="24"/>
+        </w:rPr>
+        <w:t xml:space="preserve">O </w:t>
+      </w:r>
+      <w:proofErr w:type="spellStart"/>
+      <w:r>
+        <w:rPr>
+          <w:rFonts w:ascii="Times New Roman" w:hAnsi="Times New Roman" w:cs="Times New Roman"/>
+          <w:sz w:val="24"/>
+          <w:szCs w:val="24"/>
+        </w:rPr>
+        <w:t>Heroku</w:t>
+      </w:r>
+      <w:proofErr w:type="spellEnd"/>
+      <w:r>
+        <w:rPr>
+          <w:rFonts w:ascii="Times New Roman" w:hAnsi="Times New Roman" w:cs="Times New Roman"/>
+          <w:sz w:val="24"/>
+          <w:szCs w:val="24"/>
+        </w:rPr>
+        <w:t xml:space="preserve"> é uma plataforma para dados e aplicativos - fornecendo um banco de dados como serviço seguro e escalável com toneladas de ferramentas de desenvolvedores, como seguidores de banco de dados, bifurcação, clipes de dados e verificações de integridade automatizadas.</w:t>
+      </w:r>
+      <w:r>
+        <w:rPr>
+          <w:rFonts w:ascii="Times New Roman" w:hAnsi="Times New Roman" w:cs="Times New Roman"/>
+          <w:sz w:val="24"/>
+          <w:szCs w:val="24"/>
+        </w:rPr>
+        <w:t xml:space="preserve"> (HEROKU, 2022).</w:t>
       </w:r>
     </w:p>
     <w:p>
@@ -2007,7 +2560,17 @@
                 <w:sz w:val="24"/>
                 <w:szCs w:val="24"/>
               </w:rPr>
-              <w:t>Acesso à Internet</w:t>
+              <w:t xml:space="preserve">Acesso à </w:t>
+            </w:r>
+            <w:r>
+              <w:rPr>
+                <w:rFonts w:ascii="Times New Roman" w:hAnsi="Times New Roman" w:cs="Times New Roman"/>
+                <w:i/>
+                <w:iCs/>
+                <w:sz w:val="24"/>
+                <w:szCs w:val="24"/>
+              </w:rPr>
+              <w:t>Internet</w:t>
             </w:r>
           </w:p>
         </w:tc>
@@ -2302,6 +2865,67 @@
     </w:p>
     <w:p>
       <w:pPr>
+        <w:jc w:val="both"/>
+        <w:rPr>
+          <w:rFonts w:ascii="Times New Roman" w:hAnsi="Times New Roman" w:cs="Times New Roman"/>
+          <w:sz w:val="24"/>
+          <w:szCs w:val="24"/>
+        </w:rPr>
+      </w:pPr>
+      <w:r>
+        <w:rPr>
+          <w:rFonts w:ascii="Times New Roman" w:hAnsi="Times New Roman" w:cs="Times New Roman"/>
+          <w:sz w:val="24"/>
+          <w:szCs w:val="24"/>
+        </w:rPr>
+        <w:t xml:space="preserve">Ao fazer </w:t>
+      </w:r>
+      <w:r>
+        <w:rPr>
+          <w:rFonts w:ascii="Times New Roman" w:hAnsi="Times New Roman" w:cs="Times New Roman"/>
+          <w:i/>
+          <w:iCs/>
+          <w:sz w:val="24"/>
+          <w:szCs w:val="24"/>
+        </w:rPr>
+        <w:t>login</w:t>
+      </w:r>
+      <w:r>
+        <w:rPr>
+          <w:rFonts w:ascii="Times New Roman" w:hAnsi="Times New Roman" w:cs="Times New Roman"/>
+          <w:sz w:val="24"/>
+          <w:szCs w:val="24"/>
+        </w:rPr>
+        <w:t xml:space="preserve"> no sistema, o funcionário deverá escolher qual ação irá executar, podendo escolher entre cadastrar uma nova serpente, inserir um funcionário, atualizar as informações de serpente e funcionário, atualizar o estoque de camundongos caso tenha sido recebido uma nova remessa e também é possível gerar gráficos. (</w:t>
+      </w:r>
+      <w:r>
+        <w:rPr>
+          <w:rFonts w:ascii="Times New Roman" w:hAnsi="Times New Roman" w:cs="Times New Roman"/>
+          <w:sz w:val="24"/>
+          <w:szCs w:val="24"/>
+        </w:rPr>
+        <w:t>IMAGEM</w:t>
+      </w:r>
+      <w:r>
+        <w:rPr>
+          <w:rFonts w:ascii="Times New Roman" w:hAnsi="Times New Roman" w:cs="Times New Roman"/>
+          <w:sz w:val="24"/>
+          <w:szCs w:val="24"/>
+        </w:rPr>
+        <w:t xml:space="preserve"> 01)</w:t>
+      </w:r>
+    </w:p>
+    <w:p>
+      <w:pPr>
+        <w:rPr>
+          <w:rFonts w:ascii="Times New Roman" w:hAnsi="Times New Roman" w:cs="Times New Roman"/>
+          <w:sz w:val="24"/>
+          <w:szCs w:val="24"/>
+        </w:rPr>
+      </w:pPr>
+    </w:p>
+    <w:p>
+      <w:pPr>
         <w:jc w:val="center"/>
         <w:rPr>
           <w:rFonts w:ascii="Times New Roman" w:hAnsi="Times New Roman" w:cs="Times New Roman"/>
@@ -2430,7 +3054,39 @@
     </w:p>
     <w:p>
       <w:pPr>
-        <w:jc w:val="center"/>
+        <w:rPr>
+          <w:rFonts w:ascii="Times New Roman" w:hAnsi="Times New Roman" w:cs="Times New Roman"/>
+          <w:sz w:val="24"/>
+          <w:szCs w:val="24"/>
+        </w:rPr>
+      </w:pPr>
+      <w:r>
+        <w:rPr>
+          <w:rFonts w:ascii="Times New Roman" w:hAnsi="Times New Roman" w:cs="Times New Roman"/>
+          <w:sz w:val="24"/>
+          <w:szCs w:val="24"/>
+        </w:rPr>
+        <w:t>O sistema possui somente um agente, que possui acesso irrestrito ao sistema. (</w:t>
+      </w:r>
+      <w:r>
+        <w:rPr>
+          <w:rFonts w:ascii="Times New Roman" w:hAnsi="Times New Roman" w:cs="Times New Roman"/>
+          <w:sz w:val="24"/>
+          <w:szCs w:val="24"/>
+        </w:rPr>
+        <w:t>IMAGEM</w:t>
+      </w:r>
+      <w:r>
+        <w:rPr>
+          <w:rFonts w:ascii="Times New Roman" w:hAnsi="Times New Roman" w:cs="Times New Roman"/>
+          <w:sz w:val="24"/>
+          <w:szCs w:val="24"/>
+        </w:rPr>
+        <w:t xml:space="preserve"> 02)</w:t>
+      </w:r>
+    </w:p>
+    <w:p>
+      <w:pPr>
         <w:rPr>
           <w:rFonts w:ascii="Times New Roman" w:hAnsi="Times New Roman" w:cs="Times New Roman"/>
           <w:sz w:val="24"/>
@@ -2444,10 +3100,11 @@
           <w:sz w:val="24"/>
           <w:szCs w:val="24"/>
         </w:rPr>
+        <w:lastRenderedPageBreak/>
         <w:drawing>
-          <wp:inline distT="0" distB="0" distL="0" distR="0" wp14:anchorId="7DED8953" wp14:editId="168AD3D0">
-            <wp:extent cx="5605373" cy="1673107"/>
-            <wp:effectExtent l="19050" t="19050" r="14605" b="22860"/>
+          <wp:inline distT="0" distB="0" distL="0" distR="0" wp14:anchorId="7DED8953" wp14:editId="7F58A5EF">
+            <wp:extent cx="6433336" cy="1920240"/>
+            <wp:effectExtent l="19050" t="19050" r="24765" b="22860"/>
             <wp:docPr id="5" name="Imagem 5"/>
             <wp:cNvGraphicFramePr>
               <a:graphicFrameLocks xmlns:a="http://schemas.openxmlformats.org/drawingml/2006/main" noChangeAspect="1"/>
@@ -2468,7 +3125,7 @@
                   <pic:spPr>
                     <a:xfrm>
                       <a:off x="0" y="0"/>
-                      <a:ext cx="5612223" cy="1675152"/>
+                      <a:ext cx="6443633" cy="1923314"/>
                     </a:xfrm>
                     <a:prstGeom prst="rect">
                       <a:avLst/>
@@ -2519,7 +3176,6 @@
           <w:sz w:val="24"/>
           <w:szCs w:val="24"/>
         </w:rPr>
-        <w:lastRenderedPageBreak/>
         <w:t>Cadastro das serpentes:</w:t>
       </w:r>
     </w:p>
@@ -2842,6 +3498,67 @@
     </w:p>
     <w:p>
       <w:pPr>
+        <w:jc w:val="both"/>
+        <w:rPr>
+          <w:rFonts w:ascii="Times New Roman" w:hAnsi="Times New Roman" w:cs="Times New Roman"/>
+          <w:sz w:val="24"/>
+          <w:szCs w:val="24"/>
+        </w:rPr>
+      </w:pPr>
+      <w:r>
+        <w:rPr>
+          <w:rFonts w:ascii="Times New Roman" w:hAnsi="Times New Roman" w:cs="Times New Roman"/>
+          <w:sz w:val="24"/>
+          <w:szCs w:val="24"/>
+        </w:rPr>
+        <w:t xml:space="preserve">A principal classe do projeto é a classe serpente. Nela são gerenciados todos os dados e métodos das serpentes, anexo a esta classe está a classe do funcionário, é necessário a ligação entre a classe funcionário e serpente pois deve ser armazenado o nome do funcionário que realizou o cadastro ou alteração dos dados das serpentes. </w:t>
+      </w:r>
+    </w:p>
+    <w:p>
+      <w:pPr>
+        <w:jc w:val="both"/>
+        <w:rPr>
+          <w:rFonts w:ascii="Times New Roman" w:hAnsi="Times New Roman" w:cs="Times New Roman"/>
+          <w:sz w:val="24"/>
+          <w:szCs w:val="24"/>
+        </w:rPr>
+      </w:pPr>
+      <w:r>
+        <w:rPr>
+          <w:rFonts w:ascii="Times New Roman" w:hAnsi="Times New Roman" w:cs="Times New Roman"/>
+          <w:sz w:val="24"/>
+          <w:szCs w:val="24"/>
+        </w:rPr>
+        <w:tab/>
+        <w:t>A classe camundongos serve somente para armazenar a quantidade de camundongos presentes no estoque.</w:t>
+      </w:r>
+      <w:r>
+        <w:rPr>
+          <w:rFonts w:ascii="Times New Roman" w:hAnsi="Times New Roman" w:cs="Times New Roman"/>
+          <w:sz w:val="24"/>
+          <w:szCs w:val="24"/>
+        </w:rPr>
+        <w:t xml:space="preserve"> (</w:t>
+      </w:r>
+      <w:r>
+        <w:rPr>
+          <w:rFonts w:ascii="Times New Roman" w:hAnsi="Times New Roman" w:cs="Times New Roman"/>
+          <w:sz w:val="24"/>
+          <w:szCs w:val="24"/>
+        </w:rPr>
+        <w:t>IMAGEM</w:t>
+      </w:r>
+      <w:r>
+        <w:rPr>
+          <w:rFonts w:ascii="Times New Roman" w:hAnsi="Times New Roman" w:cs="Times New Roman"/>
+          <w:sz w:val="24"/>
+          <w:szCs w:val="24"/>
+        </w:rPr>
+        <w:t xml:space="preserve"> 03).</w:t>
+      </w:r>
+    </w:p>
+    <w:p>
+      <w:pPr>
         <w:jc w:val="center"/>
         <w:rPr>
           <w:rFonts w:ascii="Times New Roman" w:hAnsi="Times New Roman" w:cs="Times New Roman"/>
@@ -2856,6 +3573,7 @@
           <w:sz w:val="24"/>
           <w:szCs w:val="24"/>
         </w:rPr>
+        <w:lastRenderedPageBreak/>
         <w:drawing>
           <wp:inline distT="0" distB="0" distL="0" distR="0" wp14:anchorId="50E45BD4" wp14:editId="25ADC2D3">
             <wp:extent cx="5733415" cy="2131695"/>
@@ -2982,16 +3700,15 @@
           <w:sz w:val="24"/>
           <w:szCs w:val="24"/>
         </w:rPr>
-        <w:t xml:space="preserve">O banco de dados é constituído de 3 tabelas. Uma tabela responsável por armazenar os as informações sobre os funcionários do serpentário, onde apenas algumas informações básicas são solicitadas, como Nome completo, usuário e senha além do tipo de usuário, o tipo de </w:t>
-      </w:r>
-      <w:r>
-        <w:rPr>
-          <w:rFonts w:ascii="Times New Roman" w:hAnsi="Times New Roman" w:cs="Times New Roman"/>
-          <w:sz w:val="24"/>
-          <w:szCs w:val="24"/>
-        </w:rPr>
-        <w:lastRenderedPageBreak/>
-        <w:t>usuário varia de 1 até 3, onde 1 – Somente visualização das informações, 2 – Visualização e Cadastro de serpentes, 3 – Usuário Administrador, pode adicionar outros funcionários.</w:t>
+        <w:t>O banco de dados é constituído de 3 tabelas. Uma tabela responsável por armazenar os as informações sobre os funcionários do serpentário, onde apenas algumas informações básicas são solicitadas, como Nome completo, usuário e senha</w:t>
+      </w:r>
+      <w:r>
+        <w:rPr>
+          <w:rFonts w:ascii="Times New Roman" w:hAnsi="Times New Roman" w:cs="Times New Roman"/>
+          <w:sz w:val="24"/>
+          <w:szCs w:val="24"/>
+        </w:rPr>
+        <w:t>.</w:t>
       </w:r>
     </w:p>
     <w:p>
@@ -3118,7 +3835,55 @@
           <w:szCs w:val="24"/>
         </w:rPr>
         <w:tab/>
-        <w:t>Após fazer o login, a página de menu é aberta, e nela é possível escolher se queremos acessar as informações do funcionário onde é possível pesquisar, editar e excluir ou ir para outra página e inserir um novo registro. O mesmo acontece para as serpentes. Há ainda a página responsável pelo controle de estoque e a página de geração de gráficos. Porém essas telas ainda não foram desenvolvidas.</w:t>
+        <w:t xml:space="preserve">Após fazer o login, a página de menu é aberta, e nela é possível escolher se queremos acessar as informações do funcionário onde é possível pesquisar, editar e excluir ou ir para outra página e inserir um novo registro. O mesmo acontece para as serpentes. Há ainda a página responsável pelo controle de estoque e a página de geração de gráficos. Porém </w:t>
+      </w:r>
+      <w:r>
+        <w:rPr>
+          <w:rFonts w:ascii="Times New Roman" w:hAnsi="Times New Roman" w:cs="Times New Roman"/>
+          <w:sz w:val="24"/>
+          <w:szCs w:val="24"/>
+        </w:rPr>
+        <w:t xml:space="preserve">essa </w:t>
+      </w:r>
+      <w:r>
+        <w:rPr>
+          <w:rFonts w:ascii="Times New Roman" w:hAnsi="Times New Roman" w:cs="Times New Roman"/>
+          <w:sz w:val="24"/>
+          <w:szCs w:val="24"/>
+        </w:rPr>
+        <w:t>última</w:t>
+      </w:r>
+      <w:r>
+        <w:rPr>
+          <w:rFonts w:ascii="Times New Roman" w:hAnsi="Times New Roman" w:cs="Times New Roman"/>
+          <w:sz w:val="24"/>
+          <w:szCs w:val="24"/>
+        </w:rPr>
+        <w:t xml:space="preserve"> tela</w:t>
+      </w:r>
+      <w:r>
+        <w:rPr>
+          <w:rFonts w:ascii="Times New Roman" w:hAnsi="Times New Roman" w:cs="Times New Roman"/>
+          <w:sz w:val="24"/>
+          <w:szCs w:val="24"/>
+        </w:rPr>
+        <w:t xml:space="preserve"> </w:t>
+      </w:r>
+      <w:r>
+        <w:rPr>
+          <w:rFonts w:ascii="Times New Roman" w:hAnsi="Times New Roman" w:cs="Times New Roman"/>
+          <w:sz w:val="24"/>
+          <w:szCs w:val="24"/>
+        </w:rPr>
+        <w:t>não foi desenvolvida</w:t>
+      </w:r>
+      <w:r>
+        <w:rPr>
+          <w:rFonts w:ascii="Times New Roman" w:hAnsi="Times New Roman" w:cs="Times New Roman"/>
+          <w:sz w:val="24"/>
+          <w:szCs w:val="24"/>
+        </w:rPr>
+        <w:t>.</w:t>
       </w:r>
     </w:p>
     <w:p>
@@ -3146,11 +3911,12 @@
           <w:sz w:val="24"/>
           <w:szCs w:val="24"/>
         </w:rPr>
+        <w:lastRenderedPageBreak/>
         <w:drawing>
-          <wp:inline distT="0" distB="0" distL="0" distR="0" wp14:anchorId="2F788443" wp14:editId="106DC09F">
-            <wp:extent cx="4872127" cy="2640305"/>
-            <wp:effectExtent l="19050" t="19050" r="24130" b="27305"/>
-            <wp:docPr id="6" name="Imagem 6"/>
+          <wp:inline distT="0" distB="0" distL="0" distR="0" wp14:anchorId="2FCF15BF" wp14:editId="779F8375">
+            <wp:extent cx="5048216" cy="2736850"/>
+            <wp:effectExtent l="19050" t="19050" r="19685" b="25400"/>
+            <wp:docPr id="2" name="Imagem 2"/>
             <wp:cNvGraphicFramePr>
               <a:graphicFrameLocks xmlns:a="http://schemas.openxmlformats.org/drawingml/2006/main" noChangeAspect="1"/>
             </wp:cNvGraphicFramePr>
@@ -3170,7 +3936,7 @@
                   <pic:spPr>
                     <a:xfrm>
                       <a:off x="0" y="0"/>
-                      <a:ext cx="4874622" cy="2641657"/>
+                      <a:ext cx="5056884" cy="2741549"/>
                     </a:xfrm>
                     <a:prstGeom prst="rect">
                       <a:avLst/>
@@ -3219,7 +3985,17 @@
           <w:sz w:val="24"/>
           <w:szCs w:val="24"/>
         </w:rPr>
-        <w:t xml:space="preserve"> – Tela de Login</w:t>
+        <w:t xml:space="preserve"> – Tela de </w:t>
+      </w:r>
+      <w:r>
+        <w:rPr>
+          <w:rFonts w:ascii="Times New Roman" w:hAnsi="Times New Roman" w:cs="Times New Roman"/>
+          <w:i/>
+          <w:iCs/>
+          <w:sz w:val="24"/>
+          <w:szCs w:val="24"/>
+        </w:rPr>
+        <w:t>Login</w:t>
       </w:r>
     </w:p>
     <w:p>
@@ -3247,12 +4023,11 @@
           <w:sz w:val="24"/>
           <w:szCs w:val="24"/>
         </w:rPr>
-        <w:lastRenderedPageBreak/>
         <w:drawing>
-          <wp:inline distT="0" distB="0" distL="0" distR="0" wp14:anchorId="2E9188BE" wp14:editId="2AA176FD">
-            <wp:extent cx="4880754" cy="2638494"/>
-            <wp:effectExtent l="19050" t="19050" r="15240" b="9525"/>
-            <wp:docPr id="7" name="Imagem 7"/>
+          <wp:inline distT="0" distB="0" distL="0" distR="0" wp14:anchorId="725F2A35" wp14:editId="1961ED74">
+            <wp:extent cx="5187208" cy="2804160"/>
+            <wp:effectExtent l="19050" t="19050" r="13970" b="15240"/>
+            <wp:docPr id="3" name="Imagem 3"/>
             <wp:cNvGraphicFramePr>
               <a:graphicFrameLocks xmlns:a="http://schemas.openxmlformats.org/drawingml/2006/main" noChangeAspect="1"/>
             </wp:cNvGraphicFramePr>
@@ -3272,7 +4047,7 @@
                   <pic:spPr>
                     <a:xfrm>
                       <a:off x="0" y="0"/>
-                      <a:ext cx="4883347" cy="2639896"/>
+                      <a:ext cx="5194381" cy="2808038"/>
                     </a:xfrm>
                     <a:prstGeom prst="rect">
                       <a:avLst/>
@@ -3350,11 +4125,12 @@
           <w:sz w:val="24"/>
           <w:szCs w:val="24"/>
         </w:rPr>
+        <w:lastRenderedPageBreak/>
         <w:drawing>
-          <wp:inline distT="0" distB="0" distL="0" distR="0" wp14:anchorId="1B2FB5C8" wp14:editId="52267704">
-            <wp:extent cx="4958392" cy="2688152"/>
-            <wp:effectExtent l="19050" t="19050" r="13970" b="17145"/>
-            <wp:docPr id="8" name="Imagem 8"/>
+          <wp:inline distT="0" distB="0" distL="0" distR="0" wp14:anchorId="1DAEA546" wp14:editId="559209EB">
+            <wp:extent cx="4986344" cy="2695575"/>
+            <wp:effectExtent l="19050" t="19050" r="24130" b="9525"/>
+            <wp:docPr id="14" name="Imagem 14"/>
             <wp:cNvGraphicFramePr>
               <a:graphicFrameLocks xmlns:a="http://schemas.openxmlformats.org/drawingml/2006/main" noChangeAspect="1"/>
             </wp:cNvGraphicFramePr>
@@ -3374,7 +4150,7 @@
                   <pic:spPr>
                     <a:xfrm>
                       <a:off x="0" y="0"/>
-                      <a:ext cx="4971456" cy="2695235"/>
+                      <a:ext cx="4995505" cy="2700527"/>
                     </a:xfrm>
                     <a:prstGeom prst="rect">
                       <a:avLst/>
@@ -3478,12 +4254,11 @@
           <w:sz w:val="24"/>
           <w:szCs w:val="24"/>
         </w:rPr>
-        <w:lastRenderedPageBreak/>
         <w:drawing>
-          <wp:inline distT="0" distB="0" distL="0" distR="0" wp14:anchorId="1110B488" wp14:editId="15FFA291">
-            <wp:extent cx="4877957" cy="2639683"/>
-            <wp:effectExtent l="19050" t="19050" r="18415" b="27940"/>
-            <wp:docPr id="9" name="Imagem 9"/>
+          <wp:inline distT="0" distB="0" distL="0" distR="0" wp14:anchorId="6DBC84D0" wp14:editId="27B74858">
+            <wp:extent cx="5210175" cy="2814268"/>
+            <wp:effectExtent l="19050" t="19050" r="9525" b="24765"/>
+            <wp:docPr id="15" name="Imagem 15"/>
             <wp:cNvGraphicFramePr>
               <a:graphicFrameLocks xmlns:a="http://schemas.openxmlformats.org/drawingml/2006/main" noChangeAspect="1"/>
             </wp:cNvGraphicFramePr>
@@ -3503,7 +4278,7 @@
                   <pic:spPr>
                     <a:xfrm>
                       <a:off x="0" y="0"/>
-                      <a:ext cx="4884546" cy="2643249"/>
+                      <a:ext cx="5216182" cy="2817513"/>
                     </a:xfrm>
                     <a:prstGeom prst="rect">
                       <a:avLst/>
@@ -3581,11 +4356,12 @@
           <w:sz w:val="24"/>
           <w:szCs w:val="24"/>
         </w:rPr>
+        <w:lastRenderedPageBreak/>
         <w:drawing>
-          <wp:inline distT="0" distB="0" distL="0" distR="0" wp14:anchorId="49405D57" wp14:editId="356225D2">
-            <wp:extent cx="4871718" cy="2633609"/>
-            <wp:effectExtent l="19050" t="19050" r="24765" b="14605"/>
-            <wp:docPr id="10" name="Imagem 10"/>
+          <wp:inline distT="0" distB="0" distL="0" distR="0" wp14:anchorId="324B35E3" wp14:editId="419AC16A">
+            <wp:extent cx="4591417" cy="2489200"/>
+            <wp:effectExtent l="19050" t="19050" r="19050" b="25400"/>
+            <wp:docPr id="16" name="Imagem 16"/>
             <wp:cNvGraphicFramePr>
               <a:graphicFrameLocks xmlns:a="http://schemas.openxmlformats.org/drawingml/2006/main" noChangeAspect="1"/>
             </wp:cNvGraphicFramePr>
@@ -3605,7 +4381,7 @@
                   <pic:spPr>
                     <a:xfrm>
                       <a:off x="0" y="0"/>
-                      <a:ext cx="4897055" cy="2647306"/>
+                      <a:ext cx="4604708" cy="2496406"/>
                     </a:xfrm>
                     <a:prstGeom prst="rect">
                       <a:avLst/>
@@ -3683,12 +4459,11 @@
           <w:sz w:val="24"/>
           <w:szCs w:val="24"/>
         </w:rPr>
-        <w:lastRenderedPageBreak/>
         <w:drawing>
-          <wp:inline distT="0" distB="0" distL="0" distR="0" wp14:anchorId="30189821" wp14:editId="27502E52">
-            <wp:extent cx="4504960" cy="2430852"/>
-            <wp:effectExtent l="19050" t="19050" r="10160" b="26670"/>
-            <wp:docPr id="11" name="Imagem 11"/>
+          <wp:inline distT="0" distB="0" distL="0" distR="0" wp14:anchorId="744FF3EE" wp14:editId="1C116C56">
+            <wp:extent cx="4467225" cy="2412965"/>
+            <wp:effectExtent l="19050" t="19050" r="9525" b="26035"/>
+            <wp:docPr id="17" name="Imagem 17"/>
             <wp:cNvGraphicFramePr>
               <a:graphicFrameLocks xmlns:a="http://schemas.openxmlformats.org/drawingml/2006/main" noChangeAspect="1"/>
             </wp:cNvGraphicFramePr>
@@ -3708,7 +4483,7 @@
                   <pic:spPr>
                     <a:xfrm>
                       <a:off x="0" y="0"/>
-                      <a:ext cx="4516690" cy="2437181"/>
+                      <a:ext cx="4485976" cy="2423094"/>
                     </a:xfrm>
                     <a:prstGeom prst="rect">
                       <a:avLst/>
@@ -3787,10 +4562,10 @@
           <w:szCs w:val="24"/>
         </w:rPr>
         <w:drawing>
-          <wp:inline distT="0" distB="0" distL="0" distR="0" wp14:anchorId="77DCFAF7" wp14:editId="67FE4487">
-            <wp:extent cx="4564222" cy="2465357"/>
-            <wp:effectExtent l="19050" t="19050" r="27305" b="11430"/>
-            <wp:docPr id="12" name="Imagem 12"/>
+          <wp:inline distT="0" distB="0" distL="0" distR="0" wp14:anchorId="220AABC0" wp14:editId="427D7012">
+            <wp:extent cx="4464804" cy="2413635"/>
+            <wp:effectExtent l="19050" t="19050" r="12065" b="24765"/>
+            <wp:docPr id="18" name="Imagem 18"/>
             <wp:cNvGraphicFramePr>
               <a:graphicFrameLocks xmlns:a="http://schemas.openxmlformats.org/drawingml/2006/main" noChangeAspect="1"/>
             </wp:cNvGraphicFramePr>
@@ -3810,7 +4585,7 @@
                   <pic:spPr>
                     <a:xfrm>
                       <a:off x="0" y="0"/>
-                      <a:ext cx="4599492" cy="2484408"/>
+                      <a:ext cx="4471195" cy="2417090"/>
                     </a:xfrm>
                     <a:prstGeom prst="rect">
                       <a:avLst/>
@@ -3889,10 +4664,10 @@
           <w:szCs w:val="24"/>
         </w:rPr>
         <w:drawing>
-          <wp:inline distT="0" distB="0" distL="0" distR="0" wp14:anchorId="3A5D0FDB" wp14:editId="7790F330">
-            <wp:extent cx="4590863" cy="2484324"/>
-            <wp:effectExtent l="19050" t="19050" r="19685" b="11430"/>
-            <wp:docPr id="13" name="Imagem 13"/>
+          <wp:inline distT="0" distB="0" distL="0" distR="0" wp14:anchorId="45B7B5F2" wp14:editId="1B7EC171">
+            <wp:extent cx="4933315" cy="2656526"/>
+            <wp:effectExtent l="19050" t="19050" r="19685" b="10795"/>
+            <wp:docPr id="19" name="Imagem 19"/>
             <wp:cNvGraphicFramePr>
               <a:graphicFrameLocks xmlns:a="http://schemas.openxmlformats.org/drawingml/2006/main" noChangeAspect="1"/>
             </wp:cNvGraphicFramePr>
@@ -3912,7 +4687,7 @@
                   <pic:spPr>
                     <a:xfrm>
                       <a:off x="0" y="0"/>
-                      <a:ext cx="4613394" cy="2496517"/>
+                      <a:ext cx="4940909" cy="2660615"/>
                     </a:xfrm>
                     <a:prstGeom prst="rect">
                       <a:avLst/>
@@ -3966,6 +4741,102 @@
     </w:p>
     <w:p>
       <w:pPr>
+        <w:jc w:val="center"/>
+        <w:rPr>
+          <w:rFonts w:ascii="Times New Roman" w:hAnsi="Times New Roman" w:cs="Times New Roman"/>
+          <w:sz w:val="24"/>
+          <w:szCs w:val="24"/>
+        </w:rPr>
+      </w:pPr>
+    </w:p>
+    <w:p>
+      <w:pPr>
+        <w:jc w:val="center"/>
+        <w:rPr>
+          <w:rFonts w:ascii="Times New Roman" w:hAnsi="Times New Roman" w:cs="Times New Roman"/>
+          <w:sz w:val="24"/>
+          <w:szCs w:val="24"/>
+        </w:rPr>
+      </w:pPr>
+      <w:r>
+        <w:rPr>
+          <w:rFonts w:ascii="Times New Roman" w:hAnsi="Times New Roman" w:cs="Times New Roman"/>
+          <w:noProof/>
+          <w:sz w:val="24"/>
+          <w:szCs w:val="24"/>
+        </w:rPr>
+        <w:drawing>
+          <wp:inline distT="0" distB="0" distL="0" distR="0" wp14:anchorId="3BA42DF7" wp14:editId="15A78C71">
+            <wp:extent cx="4973320" cy="2694042"/>
+            <wp:effectExtent l="19050" t="19050" r="17780" b="11430"/>
+            <wp:docPr id="20" name="Imagem 20"/>
+            <wp:cNvGraphicFramePr>
+              <a:graphicFrameLocks xmlns:a="http://schemas.openxmlformats.org/drawingml/2006/main" noChangeAspect="1"/>
+            </wp:cNvGraphicFramePr>
+            <a:graphic xmlns:a="http://schemas.openxmlformats.org/drawingml/2006/main">
+              <a:graphicData uri="http://schemas.openxmlformats.org/drawingml/2006/picture">
+                <pic:pic xmlns:pic="http://schemas.openxmlformats.org/drawingml/2006/picture">
+                  <pic:nvPicPr>
+                    <pic:cNvPr id="1" name=""/>
+                    <pic:cNvPicPr/>
+                  </pic:nvPicPr>
+                  <pic:blipFill>
+                    <a:blip r:embed="rId18"/>
+                    <a:stretch>
+                      <a:fillRect/>
+                    </a:stretch>
+                  </pic:blipFill>
+                  <pic:spPr>
+                    <a:xfrm>
+                      <a:off x="0" y="0"/>
+                      <a:ext cx="4997481" cy="2707130"/>
+                    </a:xfrm>
+                    <a:prstGeom prst="rect">
+                      <a:avLst/>
+                    </a:prstGeom>
+                    <a:ln>
+                      <a:solidFill>
+                        <a:schemeClr val="tx1"/>
+                      </a:solidFill>
+                    </a:ln>
+                  </pic:spPr>
+                </pic:pic>
+              </a:graphicData>
+            </a:graphic>
+          </wp:inline>
+        </w:drawing>
+      </w:r>
+    </w:p>
+    <w:p>
+      <w:pPr>
+        <w:jc w:val="center"/>
+        <w:rPr>
+          <w:rFonts w:ascii="Times New Roman" w:hAnsi="Times New Roman" w:cs="Times New Roman"/>
+          <w:sz w:val="24"/>
+          <w:szCs w:val="24"/>
+        </w:rPr>
+      </w:pPr>
+      <w:r>
+        <w:rPr>
+          <w:rFonts w:ascii="Times New Roman" w:hAnsi="Times New Roman" w:cs="Times New Roman"/>
+          <w:sz w:val="24"/>
+          <w:szCs w:val="24"/>
+        </w:rPr>
+        <w:t>Imagem 12 – Tela de estoque</w:t>
+      </w:r>
+    </w:p>
+    <w:p>
+      <w:pPr>
+        <w:jc w:val="center"/>
+        <w:rPr>
+          <w:rFonts w:ascii="Times New Roman" w:hAnsi="Times New Roman" w:cs="Times New Roman"/>
+          <w:sz w:val="24"/>
+          <w:szCs w:val="24"/>
+        </w:rPr>
+      </w:pPr>
+    </w:p>
+    <w:p>
+      <w:pPr>
         <w:pStyle w:val="Ttulo1"/>
         <w:keepNext w:val="0"/>
         <w:keepLines w:val="0"/>
@@ -3987,7 +4858,6 @@
           <w:sz w:val="26"/>
           <w:szCs w:val="26"/>
         </w:rPr>
-        <w:lastRenderedPageBreak/>
         <w:t>7. Implementação</w:t>
       </w:r>
     </w:p>
@@ -4017,23 +4887,39 @@
         </w:rPr>
         <w:t xml:space="preserve">A implementação do projeto será </w:t>
       </w:r>
-      <w:proofErr w:type="gramStart"/>
-      <w:r>
-        <w:rPr>
-          <w:rFonts w:ascii="Times New Roman" w:hAnsi="Times New Roman" w:cs="Times New Roman"/>
-          <w:sz w:val="24"/>
-          <w:szCs w:val="24"/>
-        </w:rPr>
-        <w:t>feito</w:t>
-      </w:r>
-      <w:proofErr w:type="gramEnd"/>
-      <w:r>
-        <w:rPr>
-          <w:rFonts w:ascii="Times New Roman" w:hAnsi="Times New Roman" w:cs="Times New Roman"/>
-          <w:sz w:val="24"/>
-          <w:szCs w:val="24"/>
-        </w:rPr>
-        <w:t xml:space="preserve"> utilizando o site </w:t>
+      <w:r>
+        <w:rPr>
+          <w:rFonts w:ascii="Times New Roman" w:hAnsi="Times New Roman" w:cs="Times New Roman"/>
+          <w:sz w:val="24"/>
+          <w:szCs w:val="24"/>
+        </w:rPr>
+        <w:t>feita</w:t>
+      </w:r>
+      <w:r>
+        <w:rPr>
+          <w:rFonts w:ascii="Times New Roman" w:hAnsi="Times New Roman" w:cs="Times New Roman"/>
+          <w:sz w:val="24"/>
+          <w:szCs w:val="24"/>
+        </w:rPr>
+        <w:t xml:space="preserve"> utilizando o </w:t>
+      </w:r>
+      <w:r>
+        <w:rPr>
+          <w:rFonts w:ascii="Times New Roman" w:hAnsi="Times New Roman" w:cs="Times New Roman"/>
+          <w:i/>
+          <w:iCs/>
+          <w:sz w:val="24"/>
+          <w:szCs w:val="24"/>
+        </w:rPr>
+        <w:t>site</w:t>
+      </w:r>
+      <w:r>
+        <w:rPr>
+          <w:rFonts w:ascii="Times New Roman" w:hAnsi="Times New Roman" w:cs="Times New Roman"/>
+          <w:sz w:val="24"/>
+          <w:szCs w:val="24"/>
+        </w:rPr>
+        <w:t xml:space="preserve"> </w:t>
       </w:r>
       <w:proofErr w:type="spellStart"/>
       <w:r>
@@ -4060,7 +4946,15 @@
           <w:sz w:val="24"/>
           <w:szCs w:val="24"/>
         </w:rPr>
-        <w:t>Heroku</w:t>
+        <w:t>Herok</w:t>
+      </w:r>
+      <w:r>
+        <w:rPr>
+          <w:rFonts w:ascii="Times New Roman" w:hAnsi="Times New Roman" w:cs="Times New Roman"/>
+          <w:sz w:val="24"/>
+          <w:szCs w:val="24"/>
+        </w:rPr>
+        <w:t>u</w:t>
       </w:r>
       <w:proofErr w:type="spellEnd"/>
       <w:r>
@@ -4069,43 +4963,23 @@
           <w:sz w:val="24"/>
           <w:szCs w:val="24"/>
         </w:rPr>
-        <w:t xml:space="preserve"> e em breve será migrado a aplicação. Como o projeto já está no GitHub, será necessário apenas adicionar o </w:t>
-      </w:r>
-      <w:proofErr w:type="spellStart"/>
-      <w:r>
-        <w:rPr>
-          <w:rFonts w:ascii="Times New Roman" w:hAnsi="Times New Roman" w:cs="Times New Roman"/>
-          <w:sz w:val="24"/>
-          <w:szCs w:val="24"/>
-        </w:rPr>
-        <w:t>Maven</w:t>
-      </w:r>
-      <w:proofErr w:type="spellEnd"/>
-      <w:r>
-        <w:rPr>
-          <w:rFonts w:ascii="Times New Roman" w:hAnsi="Times New Roman" w:cs="Times New Roman"/>
-          <w:sz w:val="24"/>
-          <w:szCs w:val="24"/>
-        </w:rPr>
-        <w:t xml:space="preserve"> ao projeto e em seguida a aplicação será iniciada no </w:t>
-      </w:r>
-      <w:proofErr w:type="spellStart"/>
-      <w:r>
-        <w:rPr>
-          <w:rFonts w:ascii="Times New Roman" w:hAnsi="Times New Roman" w:cs="Times New Roman"/>
-          <w:sz w:val="24"/>
-          <w:szCs w:val="24"/>
-        </w:rPr>
-        <w:t>Heroku</w:t>
-      </w:r>
-      <w:proofErr w:type="spellEnd"/>
-      <w:r>
-        <w:rPr>
-          <w:rFonts w:ascii="Times New Roman" w:hAnsi="Times New Roman" w:cs="Times New Roman"/>
-          <w:sz w:val="24"/>
-          <w:szCs w:val="24"/>
-        </w:rPr>
-        <w:t xml:space="preserve">. </w:t>
+        <w:t xml:space="preserve"> e</w:t>
+      </w:r>
+      <w:r>
+        <w:rPr>
+          <w:rFonts w:ascii="Times New Roman" w:hAnsi="Times New Roman" w:cs="Times New Roman"/>
+          <w:sz w:val="24"/>
+          <w:szCs w:val="24"/>
+        </w:rPr>
+        <w:t xml:space="preserve"> atualmente o projeto já foi migrado também, rodando totalmente online.</w:t>
+      </w:r>
+      <w:r>
+        <w:rPr>
+          <w:rFonts w:ascii="Times New Roman" w:hAnsi="Times New Roman" w:cs="Times New Roman"/>
+          <w:sz w:val="24"/>
+          <w:szCs w:val="24"/>
+        </w:rPr>
+        <w:t xml:space="preserve"> </w:t>
       </w:r>
     </w:p>
     <w:p>
@@ -4163,6 +5037,7 @@
           <w:sz w:val="24"/>
           <w:szCs w:val="24"/>
         </w:rPr>
+        <w:lastRenderedPageBreak/>
         <w:t xml:space="preserve">Até o seguinte momento todo o desenvolvimento do projeto está seguindo de forma planejada. </w:t>
       </w:r>
       <w:r>
@@ -4171,7 +5046,25 @@
           <w:sz w:val="24"/>
           <w:szCs w:val="24"/>
         </w:rPr>
-        <w:t>O banco de dados foi criado e adicionado ao projeto, o CRUD (Criar, Editar, Excluir) está funcionando completamente tanto para o funcionário como para as serpentes.</w:t>
+        <w:t xml:space="preserve">O banco de dados foi criado e adicionado ao projeto, o </w:t>
+      </w:r>
+      <w:r>
+        <w:rPr>
+          <w:rFonts w:ascii="Times New Roman" w:hAnsi="Times New Roman" w:cs="Times New Roman"/>
+          <w:i/>
+          <w:iCs/>
+          <w:sz w:val="24"/>
+          <w:szCs w:val="24"/>
+        </w:rPr>
+        <w:t>CRUD</w:t>
+      </w:r>
+      <w:r>
+        <w:rPr>
+          <w:rFonts w:ascii="Times New Roman" w:hAnsi="Times New Roman" w:cs="Times New Roman"/>
+          <w:sz w:val="24"/>
+          <w:szCs w:val="24"/>
+        </w:rPr>
+        <w:t xml:space="preserve"> (Criar, Editar, Excluir) está funcionando completamente tanto para o funcionário como para as serpentes.</w:t>
       </w:r>
     </w:p>
     <w:p>
@@ -4190,7 +5083,14 @@
           <w:szCs w:val="24"/>
         </w:rPr>
         <w:tab/>
-        <w:t>Algumas telas ainda estão sendo corrigidas ou refeitas, como é o caso do cadastro de funcionário e cadastro de serpentes. Essas telas estão passando por melhorias e devem estar corridas até o final de novembro.</w:t>
+      </w:r>
+      <w:r>
+        <w:rPr>
+          <w:rFonts w:ascii="Times New Roman" w:hAnsi="Times New Roman" w:cs="Times New Roman"/>
+          <w:sz w:val="24"/>
+          <w:szCs w:val="24"/>
+        </w:rPr>
+        <w:t>Algumas telas precisaram ser refeitas ou reorganizadas para que fiquem mais bonitas visualmente. Outras telas ainda precisam ser ajustadas para que fiquem posicionadas corretamente na tela. Veja trabalhos futuros.</w:t>
       </w:r>
     </w:p>
     <w:p>
@@ -4215,6 +5115,8 @@
       <w:r>
         <w:rPr>
           <w:rFonts w:ascii="Times New Roman" w:hAnsi="Times New Roman" w:cs="Times New Roman"/>
+          <w:i/>
+          <w:iCs/>
           <w:sz w:val="24"/>
           <w:szCs w:val="24"/>
         </w:rPr>
@@ -4224,10 +5126,20 @@
       <w:r>
         <w:rPr>
           <w:rFonts w:ascii="Times New Roman" w:hAnsi="Times New Roman" w:cs="Times New Roman"/>
-          <w:sz w:val="24"/>
-          <w:szCs w:val="24"/>
-        </w:rPr>
-        <w:t>-end.</w:t>
+          <w:i/>
+          <w:iCs/>
+          <w:sz w:val="24"/>
+          <w:szCs w:val="24"/>
+        </w:rPr>
+        <w:t>-end</w:t>
+      </w:r>
+      <w:r>
+        <w:rPr>
+          <w:rFonts w:ascii="Times New Roman" w:hAnsi="Times New Roman" w:cs="Times New Roman"/>
+          <w:sz w:val="24"/>
+          <w:szCs w:val="24"/>
+        </w:rPr>
+        <w:t>.</w:t>
       </w:r>
     </w:p>
     <w:p>
@@ -4254,7 +5166,102 @@
           <w:sz w:val="24"/>
           <w:szCs w:val="24"/>
         </w:rPr>
-        <w:t>a criação das telas de gráficos e a parte de estoque de camundongos.</w:t>
+        <w:t xml:space="preserve">apenas a </w:t>
+      </w:r>
+      <w:r>
+        <w:rPr>
+          <w:rFonts w:ascii="Times New Roman" w:hAnsi="Times New Roman" w:cs="Times New Roman"/>
+          <w:sz w:val="24"/>
+          <w:szCs w:val="24"/>
+        </w:rPr>
+        <w:t>criação da tela de gráficos</w:t>
+      </w:r>
+      <w:r>
+        <w:rPr>
+          <w:rFonts w:ascii="Times New Roman" w:hAnsi="Times New Roman" w:cs="Times New Roman"/>
+          <w:sz w:val="24"/>
+          <w:szCs w:val="24"/>
+        </w:rPr>
+        <w:t>.</w:t>
+      </w:r>
+    </w:p>
+    <w:p>
+      <w:pPr>
+        <w:jc w:val="both"/>
+        <w:rPr>
+          <w:rFonts w:ascii="Times New Roman" w:hAnsi="Times New Roman" w:cs="Times New Roman"/>
+          <w:sz w:val="24"/>
+          <w:szCs w:val="24"/>
+        </w:rPr>
+      </w:pPr>
+      <w:r>
+        <w:rPr>
+          <w:rFonts w:ascii="Times New Roman" w:hAnsi="Times New Roman" w:cs="Times New Roman"/>
+          <w:sz w:val="24"/>
+          <w:szCs w:val="24"/>
+        </w:rPr>
+        <w:tab/>
+        <w:t xml:space="preserve">Outro problema que pode ser citado é que inicialmente o projeto utilizava o servidor </w:t>
+      </w:r>
+      <w:proofErr w:type="spellStart"/>
+      <w:r>
+        <w:rPr>
+          <w:rFonts w:ascii="Times New Roman" w:hAnsi="Times New Roman" w:cs="Times New Roman"/>
+          <w:i/>
+          <w:iCs/>
+          <w:sz w:val="24"/>
+          <w:szCs w:val="24"/>
+        </w:rPr>
+        <w:t>GlassFish</w:t>
+      </w:r>
+      <w:proofErr w:type="spellEnd"/>
+      <w:r>
+        <w:rPr>
+          <w:rFonts w:ascii="Times New Roman" w:hAnsi="Times New Roman" w:cs="Times New Roman"/>
+          <w:sz w:val="24"/>
+          <w:szCs w:val="24"/>
+        </w:rPr>
+        <w:t xml:space="preserve"> para rodar, quando decidido que a aplicação iria rodar em um servidor remoto, todas as opções apontavam para o servidor </w:t>
+      </w:r>
+      <w:proofErr w:type="spellStart"/>
+      <w:r>
+        <w:rPr>
+          <w:rFonts w:ascii="Times New Roman" w:hAnsi="Times New Roman" w:cs="Times New Roman"/>
+          <w:i/>
+          <w:iCs/>
+          <w:sz w:val="24"/>
+          <w:szCs w:val="24"/>
+        </w:rPr>
+        <w:t>Mavem</w:t>
+      </w:r>
+      <w:proofErr w:type="spellEnd"/>
+      <w:r>
+        <w:rPr>
+          <w:rFonts w:ascii="Times New Roman" w:hAnsi="Times New Roman" w:cs="Times New Roman"/>
+          <w:sz w:val="24"/>
+          <w:szCs w:val="24"/>
+        </w:rPr>
+        <w:t xml:space="preserve">. Então foi necessário criar um novo projeto com </w:t>
+      </w:r>
+      <w:proofErr w:type="spellStart"/>
+      <w:r>
+        <w:rPr>
+          <w:rFonts w:ascii="Times New Roman" w:hAnsi="Times New Roman" w:cs="Times New Roman"/>
+          <w:i/>
+          <w:iCs/>
+          <w:sz w:val="24"/>
+          <w:szCs w:val="24"/>
+        </w:rPr>
+        <w:t>mavem</w:t>
+      </w:r>
+      <w:proofErr w:type="spellEnd"/>
+      <w:r>
+        <w:rPr>
+          <w:rFonts w:ascii="Times New Roman" w:hAnsi="Times New Roman" w:cs="Times New Roman"/>
+          <w:sz w:val="24"/>
+          <w:szCs w:val="24"/>
+        </w:rPr>
+        <w:t xml:space="preserve"> e copiar todas as telas, classes e bibliotecas.</w:t>
       </w:r>
     </w:p>
     <w:p>
@@ -4385,43 +5392,7 @@
           <w:sz w:val="24"/>
           <w:szCs w:val="24"/>
         </w:rPr>
-        <w:t xml:space="preserve">Criação das telas de gráficos, ainda não foi desenvolvido nada. Foi conversado com o coordenador e professor </w:t>
-      </w:r>
-      <w:proofErr w:type="spellStart"/>
-      <w:r>
-        <w:rPr>
-          <w:rFonts w:ascii="Times New Roman" w:hAnsi="Times New Roman" w:cs="Times New Roman"/>
-          <w:sz w:val="24"/>
-          <w:szCs w:val="24"/>
-        </w:rPr>
-        <w:t>Hylson</w:t>
-      </w:r>
-      <w:proofErr w:type="spellEnd"/>
-      <w:r>
-        <w:rPr>
-          <w:rFonts w:ascii="Times New Roman" w:hAnsi="Times New Roman" w:cs="Times New Roman"/>
-          <w:sz w:val="24"/>
-          <w:szCs w:val="24"/>
-        </w:rPr>
-        <w:t xml:space="preserve">, o qual disse que iria verificar um código </w:t>
-      </w:r>
-      <w:proofErr w:type="spellStart"/>
-      <w:r>
-        <w:rPr>
-          <w:rFonts w:ascii="Times New Roman" w:hAnsi="Times New Roman" w:cs="Times New Roman"/>
-          <w:sz w:val="24"/>
-          <w:szCs w:val="24"/>
-        </w:rPr>
-        <w:t>JavaScript</w:t>
-      </w:r>
-      <w:proofErr w:type="spellEnd"/>
-      <w:r>
-        <w:rPr>
-          <w:rFonts w:ascii="Times New Roman" w:hAnsi="Times New Roman" w:cs="Times New Roman"/>
-          <w:sz w:val="24"/>
-          <w:szCs w:val="24"/>
-        </w:rPr>
-        <w:t xml:space="preserve"> para criar e popular o gráfico.</w:t>
+        <w:t>Criação das telas com gráficos Altura x Peso, Altura x Idade, Peso x Idade.</w:t>
       </w:r>
     </w:p>
     <w:p>
@@ -4459,25 +5430,6 @@
           <w:szCs w:val="24"/>
         </w:rPr>
         <w:t>: algumas telas já estarão prontas, porém pode ser necessário correções.</w:t>
-      </w:r>
-    </w:p>
-    <w:p>
-      <w:pPr>
-        <w:ind w:firstLine="720"/>
-        <w:jc w:val="both"/>
-        <w:rPr>
-          <w:rFonts w:ascii="Times New Roman" w:hAnsi="Times New Roman" w:cs="Times New Roman"/>
-          <w:sz w:val="24"/>
-          <w:szCs w:val="24"/>
-        </w:rPr>
-      </w:pPr>
-      <w:r>
-        <w:rPr>
-          <w:rFonts w:ascii="Times New Roman" w:hAnsi="Times New Roman" w:cs="Times New Roman"/>
-          <w:sz w:val="24"/>
-          <w:szCs w:val="24"/>
-        </w:rPr>
-        <w:t>Desenvolvimento da parte de controle de estoque do serpentário, não há nada desenvolvido ainda para gerenciar a alimentação das serpentes.</w:t>
       </w:r>
     </w:p>
     <w:p>
@@ -4597,7 +5549,6 @@
           <w:sz w:val="24"/>
           <w:szCs w:val="24"/>
         </w:rPr>
-        <w:lastRenderedPageBreak/>
         <w:t>MORO, Vilson. Tadsprogv2021-1. Disponível em: https://github.com/instrutorvilson/tadsprogv2021-1.git. Acesso em: 28 jun. 2021.</w:t>
       </w:r>
     </w:p>
@@ -4780,25 +5731,7 @@
           <w:sz w:val="24"/>
           <w:szCs w:val="24"/>
         </w:rPr>
-        <w:t xml:space="preserve"> – Guia de PostgreSQL</w:t>
-      </w:r>
-      <w:proofErr w:type="gramStart"/>
-      <w:r>
-        <w:rPr>
-          <w:rFonts w:ascii="Times New Roman" w:hAnsi="Times New Roman" w:cs="Times New Roman"/>
-          <w:sz w:val="24"/>
-          <w:szCs w:val="24"/>
-        </w:rPr>
-        <w:t>. .</w:t>
-      </w:r>
-      <w:proofErr w:type="gramEnd"/>
-      <w:r>
-        <w:rPr>
-          <w:rFonts w:ascii="Times New Roman" w:hAnsi="Times New Roman" w:cs="Times New Roman"/>
-          <w:sz w:val="24"/>
-          <w:szCs w:val="24"/>
-        </w:rPr>
-        <w:t xml:space="preserve"> [</w:t>
+        <w:t xml:space="preserve"> – Guia de PostgreSQL. [</w:t>
       </w:r>
       <w:proofErr w:type="spellStart"/>
       <w:r>
@@ -4818,6 +5751,15 @@
         </w:rPr>
         <w:t xml:space="preserve">. 2021-10-10 18:10:05]. </w:t>
       </w:r>
+    </w:p>
+    <w:p>
+      <w:pPr>
+        <w:rPr>
+          <w:rFonts w:ascii="Times New Roman" w:hAnsi="Times New Roman" w:cs="Times New Roman"/>
+          <w:sz w:val="24"/>
+          <w:szCs w:val="24"/>
+        </w:rPr>
+      </w:pPr>
       <w:proofErr w:type="spellStart"/>
       <w:r>
         <w:rPr>
@@ -4850,18 +5792,21 @@
       <w:pPr>
         <w:rPr>
           <w:rFonts w:ascii="Times New Roman" w:hAnsi="Times New Roman" w:cs="Times New Roman"/>
-          <w:sz w:val="24"/>
-          <w:szCs w:val="24"/>
-        </w:rPr>
-      </w:pPr>
-      <w:r>
-        <w:rPr>
-          <w:rFonts w:ascii="Times New Roman" w:hAnsi="Times New Roman" w:cs="Times New Roman"/>
           <w:color w:val="202122"/>
           <w:sz w:val="24"/>
           <w:szCs w:val="24"/>
+          <w:u w:val="single"/>
           <w:shd w:val="clear" w:color="auto" w:fill="FFFFFF"/>
         </w:rPr>
+      </w:pPr>
+      <w:r>
+        <w:rPr>
+          <w:rFonts w:ascii="Times New Roman" w:hAnsi="Times New Roman" w:cs="Times New Roman"/>
+          <w:color w:val="202122"/>
+          <w:sz w:val="24"/>
+          <w:szCs w:val="24"/>
+          <w:shd w:val="clear" w:color="auto" w:fill="FFFFFF"/>
+        </w:rPr>
         <w:t xml:space="preserve">NETBEANS. In: WIKIPÉDIA, a enciclopédia livre. Flórida: </w:t>
       </w:r>
       <w:proofErr w:type="spellStart"/>
@@ -4886,7 +5831,7 @@
         </w:rPr>
         <w:t xml:space="preserve"> Foundation, 2021. Disponível em: &lt;</w:t>
       </w:r>
-      <w:hyperlink r:id="rId18" w:history="1">
+      <w:hyperlink r:id="rId19" w:history="1">
         <w:r>
           <w:rPr>
             <w:rStyle w:val="Hyperlink"/>
@@ -4907,11 +5852,351 @@
           <w:szCs w:val="24"/>
           <w:shd w:val="clear" w:color="auto" w:fill="FFFFFF"/>
         </w:rPr>
-        <w:t>&gt;. Acesso em: 10 out. 21.</w:t>
+        <w:t xml:space="preserve">&gt;. Acesso em: 10 out. </w:t>
+      </w:r>
+      <w:r>
+        <w:rPr>
+          <w:rFonts w:ascii="Times New Roman" w:hAnsi="Times New Roman" w:cs="Times New Roman"/>
+          <w:color w:val="202122"/>
+          <w:sz w:val="24"/>
+          <w:szCs w:val="24"/>
+          <w:shd w:val="clear" w:color="auto" w:fill="FFFFFF"/>
+        </w:rPr>
+        <w:t>20</w:t>
+      </w:r>
+      <w:r>
+        <w:rPr>
+          <w:rFonts w:ascii="Times New Roman" w:hAnsi="Times New Roman" w:cs="Times New Roman"/>
+          <w:color w:val="202122"/>
+          <w:sz w:val="24"/>
+          <w:szCs w:val="24"/>
+          <w:shd w:val="clear" w:color="auto" w:fill="FFFFFF"/>
+        </w:rPr>
+        <w:t>21.</w:t>
+      </w:r>
+    </w:p>
+    <w:p>
+      <w:pPr>
+        <w:rPr>
+          <w:rFonts w:ascii="Times New Roman" w:hAnsi="Times New Roman" w:cs="Times New Roman"/>
+          <w:color w:val="202122"/>
+          <w:sz w:val="24"/>
+          <w:szCs w:val="24"/>
+          <w:shd w:val="clear" w:color="auto" w:fill="FFFFFF"/>
+        </w:rPr>
+      </w:pPr>
+    </w:p>
+    <w:p>
+      <w:pPr>
+        <w:rPr>
+          <w:rFonts w:ascii="Times New Roman" w:hAnsi="Times New Roman" w:cs="Times New Roman"/>
+          <w:color w:val="202122"/>
+          <w:sz w:val="24"/>
+          <w:szCs w:val="24"/>
+          <w:shd w:val="clear" w:color="auto" w:fill="FFFFFF"/>
+        </w:rPr>
+      </w:pPr>
+      <w:proofErr w:type="spellStart"/>
+      <w:r>
+        <w:rPr>
+          <w:rFonts w:ascii="Times New Roman" w:hAnsi="Times New Roman" w:cs="Times New Roman"/>
+          <w:color w:val="202122"/>
+          <w:sz w:val="24"/>
+          <w:szCs w:val="24"/>
+          <w:shd w:val="clear" w:color="auto" w:fill="FFFFFF"/>
+        </w:rPr>
+        <w:t>Bootstrap</w:t>
+      </w:r>
+      <w:proofErr w:type="spellEnd"/>
+      <w:r>
+        <w:rPr>
+          <w:rFonts w:ascii="Times New Roman" w:hAnsi="Times New Roman" w:cs="Times New Roman"/>
+          <w:color w:val="202122"/>
+          <w:sz w:val="24"/>
+          <w:szCs w:val="24"/>
+          <w:shd w:val="clear" w:color="auto" w:fill="FFFFFF"/>
+        </w:rPr>
+        <w:t xml:space="preserve">. Pagina Inicial do site </w:t>
+      </w:r>
+      <w:proofErr w:type="spellStart"/>
+      <w:r>
+        <w:rPr>
+          <w:rFonts w:ascii="Times New Roman" w:hAnsi="Times New Roman" w:cs="Times New Roman"/>
+          <w:color w:val="202122"/>
+          <w:sz w:val="24"/>
+          <w:szCs w:val="24"/>
+          <w:shd w:val="clear" w:color="auto" w:fill="FFFFFF"/>
+        </w:rPr>
+        <w:t>Bootstrap</w:t>
+      </w:r>
+      <w:proofErr w:type="spellEnd"/>
+      <w:r>
+        <w:rPr>
+          <w:rFonts w:ascii="Times New Roman" w:hAnsi="Times New Roman" w:cs="Times New Roman"/>
+          <w:color w:val="202122"/>
+          <w:sz w:val="24"/>
+          <w:szCs w:val="24"/>
+          <w:shd w:val="clear" w:color="auto" w:fill="FFFFFF"/>
+        </w:rPr>
+        <w:t>.</w:t>
+      </w:r>
+    </w:p>
+    <w:p>
+      <w:pPr>
+        <w:rPr>
+          <w:rFonts w:ascii="Times New Roman" w:hAnsi="Times New Roman" w:cs="Times New Roman"/>
+          <w:color w:val="202122"/>
+          <w:sz w:val="24"/>
+          <w:szCs w:val="24"/>
+          <w:shd w:val="clear" w:color="auto" w:fill="FFFFFF"/>
+        </w:rPr>
+      </w:pPr>
+      <w:r>
+        <w:rPr>
+          <w:rFonts w:ascii="Times New Roman" w:hAnsi="Times New Roman" w:cs="Times New Roman"/>
+          <w:color w:val="202122"/>
+          <w:sz w:val="24"/>
+          <w:szCs w:val="24"/>
+          <w:shd w:val="clear" w:color="auto" w:fill="FFFFFF"/>
+        </w:rPr>
+        <w:t>Disponível em: &lt;</w:t>
+      </w:r>
+      <w:r>
+        <w:t xml:space="preserve"> </w:t>
+      </w:r>
+      <w:r>
+        <w:rPr>
+          <w:rFonts w:ascii="Times New Roman" w:hAnsi="Times New Roman" w:cs="Times New Roman"/>
+          <w:color w:val="202122"/>
+          <w:sz w:val="24"/>
+          <w:szCs w:val="24"/>
+          <w:shd w:val="clear" w:color="auto" w:fill="FFFFFF"/>
+        </w:rPr>
+        <w:t xml:space="preserve">https://getbootstrap.com.br/ </w:t>
+      </w:r>
+      <w:r>
+        <w:rPr>
+          <w:rFonts w:ascii="Times New Roman" w:hAnsi="Times New Roman" w:cs="Times New Roman"/>
+          <w:color w:val="202122"/>
+          <w:sz w:val="24"/>
+          <w:szCs w:val="24"/>
+          <w:shd w:val="clear" w:color="auto" w:fill="FFFFFF"/>
+        </w:rPr>
+        <w:t>&gt;</w:t>
+      </w:r>
+    </w:p>
+    <w:p>
+      <w:pPr>
+        <w:rPr>
+          <w:rFonts w:ascii="Times New Roman" w:hAnsi="Times New Roman" w:cs="Times New Roman"/>
+          <w:color w:val="202122"/>
+          <w:sz w:val="24"/>
+          <w:szCs w:val="24"/>
+          <w:shd w:val="clear" w:color="auto" w:fill="FFFFFF"/>
+        </w:rPr>
+      </w:pPr>
+      <w:r>
+        <w:rPr>
+          <w:rFonts w:ascii="Times New Roman" w:hAnsi="Times New Roman" w:cs="Times New Roman"/>
+          <w:color w:val="202122"/>
+          <w:sz w:val="24"/>
+          <w:szCs w:val="24"/>
+          <w:shd w:val="clear" w:color="auto" w:fill="FFFFFF"/>
+        </w:rPr>
+        <w:t>Aceso em: 27/01/2022.</w:t>
+      </w:r>
+    </w:p>
+    <w:p>
+      <w:pPr>
+        <w:rPr>
+          <w:rFonts w:ascii="Times New Roman" w:hAnsi="Times New Roman" w:cs="Times New Roman"/>
+          <w:color w:val="202122"/>
+          <w:sz w:val="24"/>
+          <w:szCs w:val="24"/>
+          <w:shd w:val="clear" w:color="auto" w:fill="FFFFFF"/>
+        </w:rPr>
+      </w:pPr>
+    </w:p>
+    <w:p>
+      <w:pPr>
+        <w:rPr>
+          <w:rFonts w:ascii="Times New Roman" w:hAnsi="Times New Roman" w:cs="Times New Roman"/>
+          <w:color w:val="202122"/>
+          <w:sz w:val="24"/>
+          <w:szCs w:val="24"/>
+          <w:shd w:val="clear" w:color="auto" w:fill="FFFFFF"/>
+        </w:rPr>
+      </w:pPr>
+      <w:proofErr w:type="spellStart"/>
+      <w:r>
+        <w:rPr>
+          <w:rFonts w:ascii="Times New Roman" w:hAnsi="Times New Roman" w:cs="Times New Roman"/>
+          <w:color w:val="202122"/>
+          <w:sz w:val="24"/>
+          <w:szCs w:val="24"/>
+          <w:shd w:val="clear" w:color="auto" w:fill="FFFFFF"/>
+        </w:rPr>
+        <w:t>Heroku</w:t>
+      </w:r>
+      <w:proofErr w:type="spellEnd"/>
+      <w:r>
+        <w:rPr>
+          <w:rFonts w:ascii="Times New Roman" w:hAnsi="Times New Roman" w:cs="Times New Roman"/>
+          <w:color w:val="202122"/>
+          <w:sz w:val="24"/>
+          <w:szCs w:val="24"/>
+          <w:shd w:val="clear" w:color="auto" w:fill="FFFFFF"/>
+        </w:rPr>
+        <w:t xml:space="preserve">, </w:t>
+      </w:r>
+      <w:proofErr w:type="spellStart"/>
+      <w:r>
+        <w:rPr>
+          <w:rFonts w:ascii="Times New Roman" w:hAnsi="Times New Roman" w:cs="Times New Roman"/>
+          <w:color w:val="202122"/>
+          <w:sz w:val="24"/>
+          <w:szCs w:val="24"/>
+          <w:shd w:val="clear" w:color="auto" w:fill="FFFFFF"/>
+        </w:rPr>
+        <w:t>What</w:t>
+      </w:r>
+      <w:proofErr w:type="spellEnd"/>
+      <w:r>
+        <w:rPr>
+          <w:rFonts w:ascii="Times New Roman" w:hAnsi="Times New Roman" w:cs="Times New Roman"/>
+          <w:color w:val="202122"/>
+          <w:sz w:val="24"/>
+          <w:szCs w:val="24"/>
+          <w:shd w:val="clear" w:color="auto" w:fill="FFFFFF"/>
+        </w:rPr>
+        <w:t xml:space="preserve"> </w:t>
+      </w:r>
+      <w:proofErr w:type="spellStart"/>
+      <w:r>
+        <w:rPr>
+          <w:rFonts w:ascii="Times New Roman" w:hAnsi="Times New Roman" w:cs="Times New Roman"/>
+          <w:color w:val="202122"/>
+          <w:sz w:val="24"/>
+          <w:szCs w:val="24"/>
+          <w:shd w:val="clear" w:color="auto" w:fill="FFFFFF"/>
+        </w:rPr>
+        <w:t>is</w:t>
+      </w:r>
+      <w:proofErr w:type="spellEnd"/>
+      <w:r>
+        <w:rPr>
+          <w:rFonts w:ascii="Times New Roman" w:hAnsi="Times New Roman" w:cs="Times New Roman"/>
+          <w:color w:val="202122"/>
+          <w:sz w:val="24"/>
+          <w:szCs w:val="24"/>
+          <w:shd w:val="clear" w:color="auto" w:fill="FFFFFF"/>
+        </w:rPr>
+        <w:t xml:space="preserve"> </w:t>
+      </w:r>
+      <w:proofErr w:type="spellStart"/>
+      <w:r>
+        <w:rPr>
+          <w:rFonts w:ascii="Times New Roman" w:hAnsi="Times New Roman" w:cs="Times New Roman"/>
+          <w:color w:val="202122"/>
+          <w:sz w:val="24"/>
+          <w:szCs w:val="24"/>
+          <w:shd w:val="clear" w:color="auto" w:fill="FFFFFF"/>
+        </w:rPr>
+        <w:t>Heroku</w:t>
+      </w:r>
+      <w:proofErr w:type="spellEnd"/>
+      <w:r>
+        <w:rPr>
+          <w:rFonts w:ascii="Times New Roman" w:hAnsi="Times New Roman" w:cs="Times New Roman"/>
+          <w:color w:val="202122"/>
+          <w:sz w:val="24"/>
+          <w:szCs w:val="24"/>
+          <w:shd w:val="clear" w:color="auto" w:fill="FFFFFF"/>
+        </w:rPr>
+        <w:t xml:space="preserve">. </w:t>
+      </w:r>
+    </w:p>
+    <w:p>
+      <w:pPr>
+        <w:rPr>
+          <w:rFonts w:ascii="Times New Roman" w:hAnsi="Times New Roman" w:cs="Times New Roman"/>
+          <w:color w:val="202122"/>
+          <w:sz w:val="24"/>
+          <w:szCs w:val="24"/>
+          <w:shd w:val="clear" w:color="auto" w:fill="FFFFFF"/>
+        </w:rPr>
+      </w:pPr>
+      <w:proofErr w:type="spellStart"/>
+      <w:r>
+        <w:rPr>
+          <w:rFonts w:ascii="Times New Roman" w:hAnsi="Times New Roman" w:cs="Times New Roman"/>
+          <w:color w:val="202122"/>
+          <w:sz w:val="24"/>
+          <w:szCs w:val="24"/>
+          <w:shd w:val="clear" w:color="auto" w:fill="FFFFFF"/>
+        </w:rPr>
+        <w:t>Disponivel</w:t>
+      </w:r>
+      <w:proofErr w:type="spellEnd"/>
+      <w:r>
+        <w:rPr>
+          <w:rFonts w:ascii="Times New Roman" w:hAnsi="Times New Roman" w:cs="Times New Roman"/>
+          <w:color w:val="202122"/>
+          <w:sz w:val="24"/>
+          <w:szCs w:val="24"/>
+          <w:shd w:val="clear" w:color="auto" w:fill="FFFFFF"/>
+        </w:rPr>
+        <w:t xml:space="preserve"> em: &lt;</w:t>
+      </w:r>
+      <w:r>
+        <w:t xml:space="preserve"> </w:t>
+      </w:r>
+      <w:hyperlink r:id="rId20" w:history="1">
+        <w:r>
+          <w:rPr>
+            <w:rStyle w:val="Hyperlink"/>
+            <w:rFonts w:ascii="Times New Roman" w:hAnsi="Times New Roman" w:cs="Times New Roman"/>
+            <w:sz w:val="24"/>
+            <w:szCs w:val="24"/>
+            <w:shd w:val="clear" w:color="auto" w:fill="FFFFFF"/>
+          </w:rPr>
+          <w:t>https://www.heroku.com/what</w:t>
+        </w:r>
+      </w:hyperlink>
+      <w:r>
+        <w:rPr>
+          <w:rFonts w:ascii="Times New Roman" w:hAnsi="Times New Roman" w:cs="Times New Roman"/>
+          <w:color w:val="202122"/>
+          <w:sz w:val="24"/>
+          <w:szCs w:val="24"/>
+          <w:shd w:val="clear" w:color="auto" w:fill="FFFFFF"/>
+        </w:rPr>
+        <w:t>&gt;</w:t>
+      </w:r>
+    </w:p>
+    <w:p>
+      <w:pPr>
+        <w:rPr>
+          <w:rFonts w:ascii="Times New Roman" w:hAnsi="Times New Roman" w:cs="Times New Roman"/>
+          <w:color w:val="202122"/>
+          <w:sz w:val="24"/>
+          <w:szCs w:val="24"/>
+          <w:shd w:val="clear" w:color="auto" w:fill="FFFFFF"/>
+        </w:rPr>
+      </w:pPr>
+      <w:r>
+        <w:rPr>
+          <w:rFonts w:ascii="Times New Roman" w:hAnsi="Times New Roman" w:cs="Times New Roman"/>
+          <w:color w:val="202122"/>
+          <w:sz w:val="24"/>
+          <w:szCs w:val="24"/>
+          <w:shd w:val="clear" w:color="auto" w:fill="FFFFFF"/>
+        </w:rPr>
+        <w:t>Acesso em: 27/01/2022</w:t>
       </w:r>
     </w:p>
     <w:sectPr>
-      <w:headerReference w:type="default" r:id="rId19"/>
+      <w:headerReference w:type="default" r:id="rId21"/>
       <w:pgSz w:w="11909" w:h="16834"/>
       <w:pgMar w:top="1440" w:right="1440" w:bottom="1440" w:left="1440" w:header="1133" w:footer="720" w:gutter="0"/>
       <w:pgNumType w:start="1"/>
@@ -5696,6 +6981,18 @@
       </w:tblBorders>
     </w:tblPr>
   </w:style>
+  <w:style w:type="character" w:styleId="HiperlinkVisitado">
+    <w:name w:val="FollowedHyperlink"/>
+    <w:basedOn w:val="Fontepargpadro"/>
+    <w:uiPriority w:val="99"/>
+    <w:semiHidden/>
+    <w:unhideWhenUsed/>
+    <w:rsid w:val="001E172C"/>
+    <w:rPr>
+      <w:color w:val="800080" w:themeColor="followedHyperlink"/>
+      <w:u w:val="single"/>
+    </w:rPr>
+  </w:style>
 </w:styles>
 </file>
 

</xml_diff>